<commit_message>
doc update: conclusion addition, fixes tests
</commit_message>
<xml_diff>
--- a/docs/20190311_testReport.docx
+++ b/docs/20190311_testReport.docx
@@ -20532,25 +20532,7 @@
                   <w:szCs w:val="20"/>
                   <w:lang w:val="en-US"/>
                 </w:rPr>
-                <m:t xml:space="preserve">P: </m:t>
-              </m:r>
-              <m:r>
-                <w:rPr>
-                  <w:rFonts w:ascii="Cambria Math" w:hAnsi="Cambria Math"/>
-                  <w:sz w:val="20"/>
-                  <w:szCs w:val="20"/>
-                  <w:lang w:val="en-US"/>
-                </w:rPr>
-                <m:t>correctpassword</m:t>
-              </m:r>
-              <m:r>
-                <w:rPr>
-                  <w:rFonts w:ascii="Cambria Math" w:hAnsi="Cambria Math"/>
-                  <w:sz w:val="20"/>
-                  <w:szCs w:val="20"/>
-                  <w:lang w:val="en-US"/>
-                </w:rPr>
-                <m:t xml:space="preserve">. Email: </m:t>
+                <m:t xml:space="preserve">P: correctpassword. Email: </m:t>
               </m:r>
               <w:hyperlink r:id="rId5" w:history="1">
                 <m:r>
@@ -20625,6 +20607,7 @@
                   <w:rPr>
                     <w:rStyle w:val="Hyperlink"/>
                     <w:rFonts w:ascii="Cambria Math" w:hAnsi="Cambria Math"/>
+                    <w:lang w:val="en-US"/>
                   </w:rPr>
                   <m:t>notmyemail</m:t>
                 </m:r>
@@ -20690,25 +20673,7 @@
                   <w:szCs w:val="20"/>
                   <w:lang w:val="en-US"/>
                 </w:rPr>
-                <m:t xml:space="preserve">P: </m:t>
-              </m:r>
-              <m:r>
-                <w:rPr>
-                  <w:rFonts w:ascii="Cambria Math" w:hAnsi="Cambria Math"/>
-                  <w:sz w:val="20"/>
-                  <w:szCs w:val="20"/>
-                  <w:lang w:val="en-US"/>
-                </w:rPr>
-                <m:t>wrongpassword</m:t>
-              </m:r>
-              <m:r>
-                <w:rPr>
-                  <w:rFonts w:ascii="Cambria Math" w:hAnsi="Cambria Math"/>
-                  <w:sz w:val="20"/>
-                  <w:szCs w:val="20"/>
-                  <w:lang w:val="en-US"/>
-                </w:rPr>
-                <m:t xml:space="preserve">. Email: </m:t>
+                <m:t xml:space="preserve">P: wrongpassword. Email: </m:t>
               </m:r>
               <w:hyperlink r:id="rId7" w:history="1">
                 <m:r>
@@ -20781,25 +20746,7 @@
                   <w:szCs w:val="20"/>
                   <w:lang w:val="en-US"/>
                 </w:rPr>
-                <m:t xml:space="preserve">P: </m:t>
-              </m:r>
-              <m:r>
-                <w:rPr>
-                  <w:rFonts w:ascii="Cambria Math" w:hAnsi="Cambria Math"/>
-                  <w:sz w:val="20"/>
-                  <w:szCs w:val="20"/>
-                  <w:lang w:val="en-US"/>
-                </w:rPr>
-                <m:t>correctpassword</m:t>
-              </m:r>
-              <m:r>
-                <w:rPr>
-                  <w:rFonts w:ascii="Cambria Math" w:hAnsi="Cambria Math"/>
-                  <w:sz w:val="20"/>
-                  <w:szCs w:val="20"/>
-                  <w:lang w:val="en-US"/>
-                </w:rPr>
-                <m:t xml:space="preserve">. Email: </m:t>
+                <m:t xml:space="preserve">P: correctpassword. Email: </m:t>
               </m:r>
               <w:hyperlink r:id="rId8" w:history="1">
                 <m:r>
@@ -21034,15 +20981,7 @@
                     <w:sz w:val="20"/>
                     <w:szCs w:val="20"/>
                   </w:rPr>
-                  <m:t>f</m:t>
-                </m:r>
-                <m:r>
-                  <w:rPr>
-                    <w:rFonts w:ascii="Cambria Math" w:hAnsi="Cambria Math"/>
-                    <w:sz w:val="20"/>
-                    <w:szCs w:val="20"/>
-                  </w:rPr>
-                  <m:t>irebaseui.auth.start()</m:t>
+                  <m:t>firebaseui.auth.start()</m:t>
                 </m:r>
               </m:oMath>
             </m:oMathPara>
@@ -21528,13 +21467,13 @@
         <w:tblLook w:val="04A0" w:firstRow="1" w:lastRow="0" w:firstColumn="1" w:lastColumn="0" w:noHBand="0" w:noVBand="1"/>
       </w:tblPr>
       <w:tblGrid>
-        <w:gridCol w:w="582"/>
-        <w:gridCol w:w="2576"/>
-        <w:gridCol w:w="2143"/>
-        <w:gridCol w:w="1694"/>
-        <w:gridCol w:w="2709"/>
-        <w:gridCol w:w="2709"/>
-        <w:gridCol w:w="873"/>
+        <w:gridCol w:w="596"/>
+        <w:gridCol w:w="2261"/>
+        <w:gridCol w:w="2711"/>
+        <w:gridCol w:w="1885"/>
+        <w:gridCol w:w="2460"/>
+        <w:gridCol w:w="2460"/>
+        <w:gridCol w:w="913"/>
       </w:tblGrid>
       <w:tr>
         <w:trPr>
@@ -22059,7 +21998,7 @@
           <w:p>
             <w:pPr>
               <w:rPr>
-                <w:sz w:val="20"/>
+                <w:sz w:val="18"/>
                 <w:szCs w:val="20"/>
               </w:rPr>
             </w:pPr>
@@ -22068,7 +22007,7 @@
                 <m:r>
                   <w:rPr>
                     <w:rFonts w:ascii="Cambria Math" w:hAnsi="Cambria Math"/>
-                    <w:sz w:val="20"/>
+                    <w:sz w:val="18"/>
                     <w:szCs w:val="20"/>
                   </w:rPr>
                   <m:t>newEvent(start, end)</m:t>
@@ -22084,13 +22023,13 @@
           <w:p>
             <w:pPr>
               <w:rPr>
-                <w:sz w:val="20"/>
-                <w:szCs w:val="20"/>
-              </w:rPr>
-            </w:pPr>
-            <w:r>
-              <w:rPr>
-                <w:sz w:val="20"/>
+                <w:sz w:val="18"/>
+                <w:szCs w:val="20"/>
+              </w:rPr>
+            </w:pPr>
+            <w:r>
+              <w:rPr>
+                <w:sz w:val="18"/>
                 <w:szCs w:val="20"/>
               </w:rPr>
               <w:t>Context: user clicks a day in the month, enters title: my event / start time: 13:00 / end time: 15:00 / description: trial of event</w:t>
@@ -22099,13 +22038,13 @@
           <w:p>
             <w:pPr>
               <w:rPr>
-                <w:sz w:val="20"/>
-                <w:szCs w:val="20"/>
-              </w:rPr>
-            </w:pPr>
-            <w:r>
-              <w:rPr>
-                <w:sz w:val="20"/>
+                <w:sz w:val="18"/>
+                <w:szCs w:val="20"/>
+              </w:rPr>
+            </w:pPr>
+            <w:r>
+              <w:rPr>
+                <w:sz w:val="18"/>
                 <w:szCs w:val="20"/>
               </w:rPr>
               <w:t>Description: the start and end dates are parsed from the calendar method</w:t>
@@ -22119,13 +22058,13 @@
           <w:p>
             <w:pPr>
               <w:rPr>
-                <w:sz w:val="20"/>
-                <w:szCs w:val="20"/>
-              </w:rPr>
-            </w:pPr>
-            <w:r>
-              <w:rPr>
-                <w:sz w:val="20"/>
+                <w:sz w:val="18"/>
+                <w:szCs w:val="20"/>
+              </w:rPr>
+            </w:pPr>
+            <w:r>
+              <w:rPr>
+                <w:sz w:val="18"/>
                 <w:szCs w:val="20"/>
               </w:rPr>
               <w:t>Start: 04-03-2019</w:t>
@@ -22134,13 +22073,13 @@
           <w:p>
             <w:pPr>
               <w:rPr>
-                <w:sz w:val="20"/>
-                <w:szCs w:val="20"/>
-              </w:rPr>
-            </w:pPr>
-            <w:r>
-              <w:rPr>
-                <w:sz w:val="20"/>
+                <w:sz w:val="18"/>
+                <w:szCs w:val="20"/>
+              </w:rPr>
+            </w:pPr>
+            <w:r>
+              <w:rPr>
+                <w:sz w:val="18"/>
                 <w:szCs w:val="20"/>
               </w:rPr>
               <w:t>End: 04-03-2019</w:t>
@@ -22155,7 +22094,7 @@
             <w:pPr>
               <w:rPr>
                 <w:rFonts w:ascii="Cambria Math" w:eastAsiaTheme="minorEastAsia" w:hAnsi="Cambria Math"/>
-                <w:sz w:val="20"/>
+                <w:sz w:val="18"/>
                 <w:szCs w:val="20"/>
                 <w:oMath/>
               </w:rPr>
@@ -22168,7 +22107,7 @@
                 <m:r>
                   <w:rPr>
                     <w:rFonts w:ascii="Cambria Math" w:eastAsiaTheme="minorEastAsia" w:hAnsi="Cambria Math"/>
-                    <w:sz w:val="20"/>
+                    <w:sz w:val="18"/>
                     <w:szCs w:val="20"/>
                   </w:rPr>
                   <m:t>eventData = {</m:t>
@@ -22180,7 +22119,7 @@
             <w:pPr>
               <w:rPr>
                 <w:rFonts w:ascii="Cambria Math" w:eastAsiaTheme="minorEastAsia" w:hAnsi="Cambria Math"/>
-                <w:sz w:val="20"/>
+                <w:sz w:val="18"/>
                 <w:szCs w:val="20"/>
                 <w:oMath/>
               </w:rPr>
@@ -22193,7 +22132,7 @@
                 <m:r>
                   <w:rPr>
                     <w:rFonts w:ascii="Cambria Math" w:eastAsiaTheme="minorEastAsia" w:hAnsi="Cambria Math"/>
-                    <w:sz w:val="20"/>
+                    <w:sz w:val="18"/>
                     <w:szCs w:val="20"/>
                   </w:rPr>
                   <m:t>title: ‘my event’,</m:t>
@@ -22205,7 +22144,7 @@
             <w:pPr>
               <w:rPr>
                 <w:rFonts w:ascii="Cambria Math" w:eastAsiaTheme="minorEastAsia" w:hAnsi="Cambria Math"/>
-                <w:sz w:val="20"/>
+                <w:sz w:val="18"/>
                 <w:szCs w:val="20"/>
                 <w:oMath/>
               </w:rPr>
@@ -22218,7 +22157,7 @@
                 <m:r>
                   <w:rPr>
                     <w:rFonts w:ascii="Cambria Math" w:eastAsiaTheme="minorEastAsia" w:hAnsi="Cambria Math"/>
-                    <w:sz w:val="20"/>
+                    <w:sz w:val="18"/>
                     <w:szCs w:val="20"/>
                   </w:rPr>
                   <m:t>start: moment(04-03-2019T13:00.00+1),</m:t>
@@ -22230,7 +22169,7 @@
             <w:pPr>
               <w:rPr>
                 <w:rFonts w:ascii="Cambria Math" w:eastAsiaTheme="minorEastAsia" w:hAnsi="Cambria Math"/>
-                <w:sz w:val="20"/>
+                <w:sz w:val="18"/>
                 <w:szCs w:val="20"/>
                 <w:oMath/>
               </w:rPr>
@@ -22243,7 +22182,7 @@
                 <m:r>
                   <w:rPr>
                     <w:rFonts w:ascii="Cambria Math" w:eastAsiaTheme="minorEastAsia" w:hAnsi="Cambria Math"/>
-                    <w:sz w:val="20"/>
+                    <w:sz w:val="18"/>
                     <w:szCs w:val="20"/>
                   </w:rPr>
                   <m:t>end: moment(04-03-2019T13:00.00+1),</m:t>
@@ -22255,7 +22194,7 @@
             <w:pPr>
               <w:rPr>
                 <w:rFonts w:ascii="Cambria Math" w:eastAsiaTheme="minorEastAsia" w:hAnsi="Cambria Math"/>
-                <w:sz w:val="20"/>
+                <w:sz w:val="18"/>
                 <w:szCs w:val="20"/>
                 <w:oMath/>
               </w:rPr>
@@ -22268,7 +22207,7 @@
                 <m:r>
                   <w:rPr>
                     <w:rFonts w:ascii="Cambria Math" w:eastAsiaTheme="minorEastAsia" w:hAnsi="Cambria Math"/>
-                    <w:sz w:val="20"/>
+                    <w:sz w:val="18"/>
                     <w:szCs w:val="20"/>
                   </w:rPr>
                   <m:t>description: ‘trial of event’,</m:t>
@@ -22279,7 +22218,7 @@
           <w:p>
             <w:pPr>
               <w:rPr>
-                <w:sz w:val="20"/>
+                <w:sz w:val="18"/>
                 <w:szCs w:val="20"/>
               </w:rPr>
             </w:pPr>
@@ -22291,26 +22230,10 @@
                 <m:r>
                   <w:rPr>
                     <w:rFonts w:ascii="Cambria Math" w:eastAsiaTheme="minorEastAsia" w:hAnsi="Cambria Math"/>
-                    <w:sz w:val="20"/>
+                    <w:sz w:val="18"/>
                     <w:szCs w:val="20"/>
                   </w:rPr>
-                  <m:t>location: ‘via ampere 18</m:t>
-                </m:r>
-                <m:r>
-                  <w:rPr>
-                    <w:rFonts w:ascii="Cambria Math" w:eastAsiaTheme="minorEastAsia" w:hAnsi="Cambria Math"/>
-                    <w:sz w:val="20"/>
-                    <w:szCs w:val="20"/>
-                  </w:rPr>
-                  <m:t>’</m:t>
-                </m:r>
-                <m:r>
-                  <w:rPr>
-                    <w:rFonts w:ascii="Cambria Math" w:eastAsiaTheme="minorEastAsia" w:hAnsi="Cambria Math"/>
-                    <w:sz w:val="20"/>
-                    <w:szCs w:val="20"/>
-                  </w:rPr>
-                  <m:t>}</m:t>
+                  <m:t>location: ‘via ampere 18’}</m:t>
                 </m:r>
               </m:oMath>
             </m:oMathPara>
@@ -22324,7 +22247,7 @@
             <w:pPr>
               <w:rPr>
                 <w:rFonts w:ascii="Cambria Math" w:eastAsiaTheme="minorEastAsia" w:hAnsi="Cambria Math"/>
-                <w:sz w:val="20"/>
+                <w:sz w:val="18"/>
                 <w:szCs w:val="20"/>
                 <w:oMath/>
               </w:rPr>
@@ -22337,7 +22260,7 @@
                 <m:r>
                   <w:rPr>
                     <w:rFonts w:ascii="Cambria Math" w:eastAsiaTheme="minorEastAsia" w:hAnsi="Cambria Math"/>
-                    <w:sz w:val="20"/>
+                    <w:sz w:val="18"/>
                     <w:szCs w:val="20"/>
                   </w:rPr>
                   <m:t>eventData = {</m:t>
@@ -22349,7 +22272,7 @@
             <w:pPr>
               <w:rPr>
                 <w:rFonts w:ascii="Cambria Math" w:eastAsiaTheme="minorEastAsia" w:hAnsi="Cambria Math"/>
-                <w:sz w:val="20"/>
+                <w:sz w:val="18"/>
                 <w:szCs w:val="20"/>
                 <w:oMath/>
               </w:rPr>
@@ -22362,7 +22285,7 @@
                 <m:r>
                   <w:rPr>
                     <w:rFonts w:ascii="Cambria Math" w:eastAsiaTheme="minorEastAsia" w:hAnsi="Cambria Math"/>
-                    <w:sz w:val="20"/>
+                    <w:sz w:val="18"/>
                     <w:szCs w:val="20"/>
                   </w:rPr>
                   <m:t>title: ‘my event’,</m:t>
@@ -22374,7 +22297,7 @@
             <w:pPr>
               <w:rPr>
                 <w:rFonts w:ascii="Cambria Math" w:eastAsiaTheme="minorEastAsia" w:hAnsi="Cambria Math"/>
-                <w:sz w:val="20"/>
+                <w:sz w:val="18"/>
                 <w:szCs w:val="20"/>
                 <w:oMath/>
               </w:rPr>
@@ -22387,7 +22310,7 @@
                 <m:r>
                   <w:rPr>
                     <w:rFonts w:ascii="Cambria Math" w:eastAsiaTheme="minorEastAsia" w:hAnsi="Cambria Math"/>
-                    <w:sz w:val="20"/>
+                    <w:sz w:val="18"/>
                     <w:szCs w:val="20"/>
                   </w:rPr>
                   <m:t>start: moment(04-03-2019T13:00.00+1),</m:t>
@@ -22399,7 +22322,7 @@
             <w:pPr>
               <w:rPr>
                 <w:rFonts w:ascii="Cambria Math" w:eastAsiaTheme="minorEastAsia" w:hAnsi="Cambria Math"/>
-                <w:sz w:val="20"/>
+                <w:sz w:val="18"/>
                 <w:szCs w:val="20"/>
                 <w:oMath/>
               </w:rPr>
@@ -22412,7 +22335,7 @@
                 <m:r>
                   <w:rPr>
                     <w:rFonts w:ascii="Cambria Math" w:eastAsiaTheme="minorEastAsia" w:hAnsi="Cambria Math"/>
-                    <w:sz w:val="20"/>
+                    <w:sz w:val="18"/>
                     <w:szCs w:val="20"/>
                   </w:rPr>
                   <m:t>end: moment(04-03-2019T13:00.00+1),</m:t>
@@ -22424,7 +22347,7 @@
             <w:pPr>
               <w:rPr>
                 <w:rFonts w:ascii="Cambria Math" w:eastAsiaTheme="minorEastAsia" w:hAnsi="Cambria Math"/>
-                <w:sz w:val="20"/>
+                <w:sz w:val="18"/>
                 <w:szCs w:val="20"/>
                 <w:oMath/>
               </w:rPr>
@@ -22437,7 +22360,7 @@
                 <m:r>
                   <w:rPr>
                     <w:rFonts w:ascii="Cambria Math" w:eastAsiaTheme="minorEastAsia" w:hAnsi="Cambria Math"/>
-                    <w:sz w:val="20"/>
+                    <w:sz w:val="18"/>
                     <w:szCs w:val="20"/>
                   </w:rPr>
                   <m:t>description: ‘trial of event’,</m:t>
@@ -22448,7 +22371,7 @@
           <w:p>
             <w:pPr>
               <w:rPr>
-                <w:sz w:val="20"/>
+                <w:sz w:val="18"/>
                 <w:szCs w:val="20"/>
               </w:rPr>
             </w:pPr>
@@ -22457,26 +22380,10 @@
                 <m:r>
                   <w:rPr>
                     <w:rFonts w:ascii="Cambria Math" w:eastAsiaTheme="minorEastAsia" w:hAnsi="Cambria Math"/>
-                    <w:sz w:val="20"/>
+                    <w:sz w:val="18"/>
                     <w:szCs w:val="20"/>
                   </w:rPr>
-                  <m:t>location: ‘via ampere 18</m:t>
-                </m:r>
-                <m:r>
-                  <w:rPr>
-                    <w:rFonts w:ascii="Cambria Math" w:eastAsiaTheme="minorEastAsia" w:hAnsi="Cambria Math"/>
-                    <w:sz w:val="20"/>
-                    <w:szCs w:val="20"/>
-                  </w:rPr>
-                  <m:t>’</m:t>
-                </m:r>
-                <m:r>
-                  <w:rPr>
-                    <w:rFonts w:ascii="Cambria Math" w:eastAsiaTheme="minorEastAsia" w:hAnsi="Cambria Math"/>
-                    <w:sz w:val="20"/>
-                    <w:szCs w:val="20"/>
-                  </w:rPr>
-                  <m:t>}</m:t>
+                  <m:t>location: ‘via ampere 18’}</m:t>
                 </m:r>
               </m:oMath>
             </m:oMathPara>
@@ -22489,13 +22396,13 @@
           <w:p>
             <w:pPr>
               <w:rPr>
-                <w:sz w:val="20"/>
-                <w:szCs w:val="20"/>
-              </w:rPr>
-            </w:pPr>
-            <w:r>
-              <w:rPr>
-                <w:sz w:val="20"/>
+                <w:sz w:val="18"/>
+                <w:szCs w:val="20"/>
+              </w:rPr>
+            </w:pPr>
+            <w:r>
+              <w:rPr>
+                <w:sz w:val="18"/>
                 <w:szCs w:val="20"/>
               </w:rPr>
               <w:t>Passed</w:t>
@@ -22523,6 +22430,13 @@
                 <w:sz w:val="20"/>
                 <w:szCs w:val="20"/>
               </w:rPr>
+              <w:t>0</w:t>
+            </w:r>
+            <w:r>
+              <w:rPr>
+                <w:sz w:val="20"/>
+                <w:szCs w:val="20"/>
+              </w:rPr>
               <w:t>2</w:t>
             </w:r>
           </w:p>
@@ -22535,7 +22449,7 @@
             <w:pPr>
               <w:rPr>
                 <w:rFonts w:eastAsiaTheme="minorEastAsia"/>
-                <w:sz w:val="20"/>
+                <w:sz w:val="18"/>
                 <w:szCs w:val="20"/>
               </w:rPr>
             </w:pPr>
@@ -22544,10 +22458,10 @@
                 <m:r>
                   <w:rPr>
                     <w:rFonts w:ascii="Cambria Math" w:eastAsia="Calibri" w:hAnsi="Cambria Math" w:cs="Times New Roman"/>
-                    <w:sz w:val="20"/>
+                    <w:sz w:val="18"/>
                     <w:szCs w:val="20"/>
                   </w:rPr>
-                  <m:t>validateEvents</m:t>
+                  <m:t>generateNodes</m:t>
                 </m:r>
               </m:oMath>
             </m:oMathPara>
@@ -22556,7 +22470,7 @@
             <w:pPr>
               <w:rPr>
                 <w:rFonts w:ascii="Calibri" w:eastAsia="Calibri" w:hAnsi="Calibri" w:cs="Times New Roman"/>
-                <w:sz w:val="20"/>
+                <w:sz w:val="18"/>
                 <w:szCs w:val="20"/>
               </w:rPr>
             </w:pPr>
@@ -22565,10 +22479,10 @@
                 <m:r>
                   <w:rPr>
                     <w:rFonts w:ascii="Cambria Math" w:eastAsia="Calibri" w:hAnsi="Cambria Math" w:cs="Times New Roman"/>
-                    <w:sz w:val="20"/>
+                    <w:sz w:val="18"/>
                     <w:szCs w:val="20"/>
                   </w:rPr>
-                  <m:t>(uid, eventData, calEvent)</m:t>
+                  <m:t>(allEvNodes, curTime)</m:t>
                 </m:r>
               </m:oMath>
             </m:oMathPara>
@@ -22581,10 +22495,17 @@
           <w:p>
             <w:pPr>
               <w:rPr>
-                <w:sz w:val="20"/>
-                <w:szCs w:val="20"/>
-              </w:rPr>
-            </w:pPr>
+                <w:sz w:val="18"/>
+                <w:szCs w:val="20"/>
+              </w:rPr>
+            </w:pPr>
+            <w:r>
+              <w:rPr>
+                <w:sz w:val="18"/>
+                <w:szCs w:val="20"/>
+              </w:rPr>
+              <w:t xml:space="preserve">Rearranges the event nodes (data elements with keys of start time, end time and location) in recency order </w:t>
+            </w:r>
           </w:p>
         </w:tc>
         <w:tc>
@@ -22594,27 +22515,267 @@
           <w:p>
             <w:pPr>
               <w:rPr>
-                <w:sz w:val="20"/>
-                <w:szCs w:val="20"/>
-              </w:rPr>
-            </w:pPr>
-            <m:oMath>
-              <m:r>
-                <w:rPr>
-                  <w:rFonts w:ascii="Cambria Math" w:hAnsi="Cambria Math"/>
-                  <w:sz w:val="20"/>
-                  <w:szCs w:val="20"/>
-                </w:rPr>
-                <m:t xml:space="preserve">eventData </m:t>
-              </m:r>
-            </m:oMath>
-            <w:r>
-              <w:rPr>
-                <w:sz w:val="20"/>
-                <w:szCs w:val="20"/>
-              </w:rPr>
-              <w:t>(from test 1)</w:t>
-            </w:r>
+                <w:rFonts w:eastAsiaTheme="minorEastAsia"/>
+                <w:sz w:val="18"/>
+                <w:szCs w:val="20"/>
+              </w:rPr>
+            </w:pPr>
+            <m:oMathPara>
+              <m:oMath>
+                <m:r>
+                  <w:rPr>
+                    <w:rFonts w:ascii="Cambria Math" w:hAnsi="Cambria Math"/>
+                    <w:sz w:val="18"/>
+                    <w:szCs w:val="20"/>
+                  </w:rPr>
+                  <m:t xml:space="preserve">allEvNodes= </m:t>
+                </m:r>
+              </m:oMath>
+            </m:oMathPara>
+          </w:p>
+          <w:p>
+            <w:pPr>
+              <w:rPr>
+                <w:rFonts w:eastAsiaTheme="minorEastAsia"/>
+                <w:sz w:val="18"/>
+                <w:szCs w:val="20"/>
+              </w:rPr>
+            </w:pPr>
+            <m:oMathPara>
+              <m:oMath>
+                <m:r>
+                  <w:rPr>
+                    <w:rFonts w:ascii="Cambria Math" w:eastAsiaTheme="minorEastAsia" w:hAnsi="Cambria Math"/>
+                    <w:sz w:val="18"/>
+                    <w:szCs w:val="20"/>
+                  </w:rPr>
+                  <m:t>[</m:t>
+                </m:r>
+                <m:sSup>
+                  <m:sSupPr>
+                    <m:ctrlPr>
+                      <w:rPr>
+                        <w:rFonts w:ascii="Cambria Math" w:eastAsiaTheme="minorEastAsia" w:hAnsi="Cambria Math"/>
+                        <w:i/>
+                        <w:sz w:val="18"/>
+                        <w:szCs w:val="20"/>
+                      </w:rPr>
+                    </m:ctrlPr>
+                  </m:sSupPr>
+                  <m:e>
+                    <m:r>
+                      <w:rPr>
+                        <w:rFonts w:ascii="Cambria Math" w:eastAsiaTheme="minorEastAsia" w:hAnsi="Cambria Math"/>
+                        <w:sz w:val="18"/>
+                        <w:szCs w:val="20"/>
+                      </w:rPr>
+                      <m:t>{</m:t>
+                    </m:r>
+                  </m:e>
+                  <m:sup>
+                    <m:r>
+                      <w:rPr>
+                        <w:rFonts w:ascii="Cambria Math" w:eastAsiaTheme="minorEastAsia" w:hAnsi="Cambria Math"/>
+                        <w:sz w:val="18"/>
+                        <w:szCs w:val="20"/>
+                      </w:rPr>
+                      <m:t>'</m:t>
+                    </m:r>
+                  </m:sup>
+                </m:sSup>
+                <m:r>
+                  <w:rPr>
+                    <w:rFonts w:ascii="Cambria Math" w:eastAsiaTheme="minorEastAsia" w:hAnsi="Cambria Math"/>
+                    <w:sz w:val="18"/>
+                    <w:szCs w:val="20"/>
+                  </w:rPr>
+                  <m:t>startTim</m:t>
+                </m:r>
+                <m:sSup>
+                  <m:sSupPr>
+                    <m:ctrlPr>
+                      <w:rPr>
+                        <w:rFonts w:ascii="Cambria Math" w:eastAsiaTheme="minorEastAsia" w:hAnsi="Cambria Math"/>
+                        <w:i/>
+                        <w:sz w:val="18"/>
+                        <w:szCs w:val="20"/>
+                      </w:rPr>
+                    </m:ctrlPr>
+                  </m:sSupPr>
+                  <m:e>
+                    <m:r>
+                      <w:rPr>
+                        <w:rFonts w:ascii="Cambria Math" w:eastAsiaTheme="minorEastAsia" w:hAnsi="Cambria Math"/>
+                        <w:sz w:val="18"/>
+                        <w:szCs w:val="20"/>
+                      </w:rPr>
+                      <m:t>e</m:t>
+                    </m:r>
+                  </m:e>
+                  <m:sup>
+                    <m:r>
+                      <w:rPr>
+                        <w:rFonts w:ascii="Cambria Math" w:eastAsiaTheme="minorEastAsia" w:hAnsi="Cambria Math"/>
+                        <w:sz w:val="18"/>
+                        <w:szCs w:val="20"/>
+                      </w:rPr>
+                      <m:t>'</m:t>
+                    </m:r>
+                  </m:sup>
+                </m:sSup>
+                <m:r>
+                  <w:rPr>
+                    <w:rFonts w:ascii="Cambria Math" w:eastAsiaTheme="minorEastAsia" w:hAnsi="Cambria Math"/>
+                    <w:sz w:val="18"/>
+                    <w:szCs w:val="20"/>
+                  </w:rPr>
+                  <m:t>: 13:00,</m:t>
+                </m:r>
+              </m:oMath>
+            </m:oMathPara>
+          </w:p>
+          <w:p>
+            <w:pPr>
+              <w:rPr>
+                <w:rFonts w:eastAsiaTheme="minorEastAsia"/>
+                <w:sz w:val="18"/>
+                <w:szCs w:val="20"/>
+              </w:rPr>
+            </w:pPr>
+            <m:oMathPara>
+              <m:oMath>
+                <m:r>
+                  <w:rPr>
+                    <w:rFonts w:ascii="Cambria Math" w:eastAsiaTheme="minorEastAsia" w:hAnsi="Cambria Math"/>
+                    <w:sz w:val="18"/>
+                    <w:szCs w:val="20"/>
+                  </w:rPr>
+                  <m:t>'endTim</m:t>
+                </m:r>
+                <m:sSup>
+                  <m:sSupPr>
+                    <m:ctrlPr>
+                      <w:rPr>
+                        <w:rFonts w:ascii="Cambria Math" w:eastAsiaTheme="minorEastAsia" w:hAnsi="Cambria Math"/>
+                        <w:i/>
+                        <w:sz w:val="18"/>
+                        <w:szCs w:val="20"/>
+                      </w:rPr>
+                    </m:ctrlPr>
+                  </m:sSupPr>
+                  <m:e>
+                    <m:r>
+                      <w:rPr>
+                        <w:rFonts w:ascii="Cambria Math" w:eastAsiaTheme="minorEastAsia" w:hAnsi="Cambria Math"/>
+                        <w:sz w:val="18"/>
+                        <w:szCs w:val="20"/>
+                      </w:rPr>
+                      <m:t>e</m:t>
+                    </m:r>
+                  </m:e>
+                  <m:sup>
+                    <m:r>
+                      <w:rPr>
+                        <w:rFonts w:ascii="Cambria Math" w:eastAsiaTheme="minorEastAsia" w:hAnsi="Cambria Math"/>
+                        <w:sz w:val="18"/>
+                        <w:szCs w:val="20"/>
+                      </w:rPr>
+                      <m:t>'</m:t>
+                    </m:r>
+                  </m:sup>
+                </m:sSup>
+                <m:r>
+                  <w:rPr>
+                    <w:rFonts w:ascii="Cambria Math" w:eastAsiaTheme="minorEastAsia" w:hAnsi="Cambria Math"/>
+                    <w:sz w:val="18"/>
+                    <w:szCs w:val="20"/>
+                  </w:rPr>
+                  <m:t>:15:00,</m:t>
+                </m:r>
+              </m:oMath>
+            </m:oMathPara>
+          </w:p>
+          <w:p>
+            <w:pPr>
+              <w:rPr>
+                <w:rFonts w:eastAsiaTheme="minorEastAsia"/>
+                <w:sz w:val="18"/>
+                <w:szCs w:val="20"/>
+              </w:rPr>
+            </w:pPr>
+            <m:oMathPara>
+              <m:oMath>
+                <m:r>
+                  <w:rPr>
+                    <w:rFonts w:ascii="Cambria Math" w:eastAsiaTheme="minorEastAsia" w:hAnsi="Cambria Math"/>
+                    <w:sz w:val="18"/>
+                    <w:szCs w:val="20"/>
+                  </w:rPr>
+                  <m:t>'locatio</m:t>
+                </m:r>
+                <m:sSup>
+                  <m:sSupPr>
+                    <m:ctrlPr>
+                      <w:rPr>
+                        <w:rFonts w:ascii="Cambria Math" w:eastAsiaTheme="minorEastAsia" w:hAnsi="Cambria Math"/>
+                        <w:i/>
+                        <w:sz w:val="18"/>
+                        <w:szCs w:val="20"/>
+                      </w:rPr>
+                    </m:ctrlPr>
+                  </m:sSupPr>
+                  <m:e>
+                    <m:r>
+                      <w:rPr>
+                        <w:rFonts w:ascii="Cambria Math" w:eastAsiaTheme="minorEastAsia" w:hAnsi="Cambria Math"/>
+                        <w:sz w:val="18"/>
+                        <w:szCs w:val="20"/>
+                      </w:rPr>
+                      <m:t>n</m:t>
+                    </m:r>
+                  </m:e>
+                  <m:sup>
+                    <m:r>
+                      <w:rPr>
+                        <w:rFonts w:ascii="Cambria Math" w:eastAsiaTheme="minorEastAsia" w:hAnsi="Cambria Math"/>
+                        <w:sz w:val="18"/>
+                        <w:szCs w:val="20"/>
+                      </w:rPr>
+                      <m:t>'</m:t>
+                    </m:r>
+                  </m:sup>
+                </m:sSup>
+                <m:r>
+                  <w:rPr>
+                    <w:rFonts w:ascii="Cambria Math" w:eastAsiaTheme="minorEastAsia" w:hAnsi="Cambria Math"/>
+                    <w:sz w:val="18"/>
+                    <w:szCs w:val="20"/>
+                  </w:rPr>
+                  <m:t xml:space="preserve">: </m:t>
+                </m:r>
+              </m:oMath>
+            </m:oMathPara>
+          </w:p>
+          <w:p>
+            <w:pPr>
+              <w:rPr>
+                <w:rFonts w:eastAsiaTheme="minorEastAsia"/>
+                <w:sz w:val="18"/>
+                <w:szCs w:val="20"/>
+              </w:rPr>
+            </w:pPr>
+            <m:oMathPara>
+              <m:oMath>
+                <m:r>
+                  <w:rPr>
+                    <w:rFonts w:ascii="Cambria Math" w:eastAsiaTheme="minorEastAsia" w:hAnsi="Cambria Math"/>
+                    <w:sz w:val="18"/>
+                    <w:szCs w:val="20"/>
+                  </w:rPr>
+                  <m:t>'viaAmpere 18'}]</m:t>
+                </m:r>
+              </m:oMath>
+            </m:oMathPara>
           </w:p>
         </w:tc>
         <w:tc>
@@ -22624,8 +22785,477 @@
           <w:p>
             <w:pPr>
               <w:rPr>
+                <w:rFonts w:eastAsiaTheme="minorEastAsia"/>
+                <w:sz w:val="18"/>
+                <w:szCs w:val="20"/>
+              </w:rPr>
+            </w:pPr>
+            <m:oMathPara>
+              <m:oMath>
+                <m:r>
+                  <w:rPr>
+                    <w:rFonts w:ascii="Cambria Math" w:hAnsi="Cambria Math"/>
+                    <w:sz w:val="18"/>
+                    <w:szCs w:val="20"/>
+                  </w:rPr>
+                  <m:t>evstimes=</m:t>
+                </m:r>
+                <m:r>
+                  <w:rPr>
+                    <w:rFonts w:ascii="Cambria Math" w:eastAsiaTheme="minorEastAsia" w:hAnsi="Cambria Math"/>
+                    <w:sz w:val="18"/>
+                    <w:szCs w:val="20"/>
+                  </w:rPr>
+                  <m:t>[13:00]</m:t>
+                </m:r>
+              </m:oMath>
+            </m:oMathPara>
+          </w:p>
+          <w:p>
+            <w:pPr>
+              <w:rPr>
+                <w:rFonts w:eastAsiaTheme="minorEastAsia"/>
+                <w:sz w:val="18"/>
+                <w:szCs w:val="20"/>
+              </w:rPr>
+            </w:pPr>
+            <m:oMathPara>
+              <m:oMath>
+                <m:r>
+                  <w:rPr>
+                    <w:rFonts w:ascii="Cambria Math" w:eastAsiaTheme="minorEastAsia" w:hAnsi="Cambria Math"/>
+                    <w:sz w:val="18"/>
+                    <w:szCs w:val="20"/>
+                  </w:rPr>
+                  <m:t>evetimes:[15:00]</m:t>
+                </m:r>
+              </m:oMath>
+            </m:oMathPara>
+          </w:p>
+          <w:p>
+            <w:pPr>
+              <w:rPr>
+                <w:rFonts w:eastAsiaTheme="minorEastAsia"/>
+                <w:sz w:val="18"/>
+                <w:szCs w:val="20"/>
+              </w:rPr>
+            </w:pPr>
+            <m:oMathPara>
+              <m:oMath>
+                <m:r>
+                  <w:rPr>
+                    <w:rFonts w:ascii="Cambria Math" w:eastAsiaTheme="minorEastAsia" w:hAnsi="Cambria Math"/>
+                    <w:sz w:val="18"/>
+                    <w:szCs w:val="20"/>
+                  </w:rPr>
+                  <m:t>evLocs=['viaAmpere 18']</m:t>
+                </m:r>
+              </m:oMath>
+            </m:oMathPara>
+          </w:p>
+          <w:p>
+            <w:pPr>
+              <w:rPr>
+                <w:rFonts w:ascii="Cambria Math" w:eastAsiaTheme="minorEastAsia" w:hAnsi="Cambria Math"/>
+                <w:sz w:val="18"/>
+                <w:szCs w:val="20"/>
+                <w:oMath/>
+              </w:rPr>
+            </w:pPr>
+            <m:oMathPara>
+              <m:oMath>
+                <m:r>
+                  <w:rPr>
+                    <w:rFonts w:ascii="Cambria Math" w:eastAsiaTheme="minorEastAsia" w:hAnsi="Cambria Math"/>
+                    <w:sz w:val="18"/>
+                    <w:szCs w:val="20"/>
+                  </w:rPr>
+                  <m:t>eventNodes = {evstimes,</m:t>
+                </m:r>
+              </m:oMath>
+            </m:oMathPara>
+          </w:p>
+          <w:p>
+            <w:pPr>
+              <w:rPr>
+                <w:rFonts w:eastAsiaTheme="minorEastAsia"/>
+                <w:sz w:val="18"/>
+                <w:szCs w:val="20"/>
+              </w:rPr>
+            </w:pPr>
+            <m:oMathPara>
+              <m:oMath>
+                <m:r>
+                  <w:rPr>
+                    <w:rFonts w:ascii="Cambria Math" w:eastAsiaTheme="minorEastAsia" w:hAnsi="Cambria Math"/>
+                    <w:sz w:val="18"/>
+                    <w:szCs w:val="20"/>
+                  </w:rPr>
+                  <m:t>evetimes, evLocs}</m:t>
+                </m:r>
+              </m:oMath>
+            </m:oMathPara>
+          </w:p>
+        </w:tc>
+        <w:tc>
+          <w:tcPr>
+            <w:tcW w:w="2152" w:type="dxa"/>
+          </w:tcPr>
+          <w:p>
+            <w:pPr>
+              <w:rPr>
+                <w:rFonts w:eastAsiaTheme="minorEastAsia"/>
+                <w:sz w:val="18"/>
+                <w:szCs w:val="20"/>
+              </w:rPr>
+            </w:pPr>
+            <m:oMathPara>
+              <m:oMath>
+                <m:r>
+                  <w:rPr>
+                    <w:rFonts w:ascii="Cambria Math" w:hAnsi="Cambria Math"/>
+                    <w:sz w:val="18"/>
+                    <w:szCs w:val="20"/>
+                  </w:rPr>
+                  <m:t>evstimes=</m:t>
+                </m:r>
+                <m:r>
+                  <w:rPr>
+                    <w:rFonts w:ascii="Cambria Math" w:eastAsiaTheme="minorEastAsia" w:hAnsi="Cambria Math"/>
+                    <w:sz w:val="18"/>
+                    <w:szCs w:val="20"/>
+                  </w:rPr>
+                  <m:t>[13:00]</m:t>
+                </m:r>
+              </m:oMath>
+            </m:oMathPara>
+          </w:p>
+          <w:p>
+            <w:pPr>
+              <w:rPr>
+                <w:rFonts w:eastAsiaTheme="minorEastAsia"/>
+                <w:sz w:val="18"/>
+                <w:szCs w:val="20"/>
+              </w:rPr>
+            </w:pPr>
+            <m:oMathPara>
+              <m:oMath>
+                <m:r>
+                  <w:rPr>
+                    <w:rFonts w:ascii="Cambria Math" w:eastAsiaTheme="minorEastAsia" w:hAnsi="Cambria Math"/>
+                    <w:sz w:val="18"/>
+                    <w:szCs w:val="20"/>
+                  </w:rPr>
+                  <m:t>evetimes:[15:00]</m:t>
+                </m:r>
+              </m:oMath>
+            </m:oMathPara>
+          </w:p>
+          <w:p>
+            <w:pPr>
+              <w:rPr>
                 <w:rFonts w:ascii="Calibri" w:eastAsia="Calibri" w:hAnsi="Calibri" w:cs="Times New Roman"/>
-                <w:sz w:val="20"/>
+                <w:sz w:val="18"/>
+                <w:szCs w:val="20"/>
+              </w:rPr>
+            </w:pPr>
+            <m:oMathPara>
+              <m:oMath>
+                <m:r>
+                  <w:rPr>
+                    <w:rFonts w:ascii="Cambria Math" w:eastAsiaTheme="minorEastAsia" w:hAnsi="Cambria Math"/>
+                    <w:sz w:val="18"/>
+                    <w:szCs w:val="20"/>
+                  </w:rPr>
+                  <m:t>evLocs=['viaAmpere 18']</m:t>
+                </m:r>
+              </m:oMath>
+            </m:oMathPara>
+          </w:p>
+          <w:p>
+            <w:pPr>
+              <w:rPr>
+                <w:rFonts w:ascii="Cambria Math" w:eastAsiaTheme="minorEastAsia" w:hAnsi="Cambria Math"/>
+                <w:sz w:val="18"/>
+                <w:szCs w:val="20"/>
+                <w:oMath/>
+              </w:rPr>
+            </w:pPr>
+            <m:oMathPara>
+              <m:oMath>
+                <m:r>
+                  <w:rPr>
+                    <w:rFonts w:ascii="Cambria Math" w:eastAsiaTheme="minorEastAsia" w:hAnsi="Cambria Math"/>
+                    <w:sz w:val="18"/>
+                    <w:szCs w:val="20"/>
+                  </w:rPr>
+                  <m:t>eventNodes = {evstimes,</m:t>
+                </m:r>
+              </m:oMath>
+            </m:oMathPara>
+          </w:p>
+          <w:p>
+            <w:pPr>
+              <w:rPr>
+                <w:rFonts w:ascii="Calibri" w:eastAsia="Calibri" w:hAnsi="Calibri" w:cs="Times New Roman"/>
+                <w:sz w:val="18"/>
+                <w:szCs w:val="20"/>
+              </w:rPr>
+            </w:pPr>
+            <m:oMathPara>
+              <m:oMath>
+                <m:r>
+                  <w:rPr>
+                    <w:rFonts w:ascii="Cambria Math" w:eastAsiaTheme="minorEastAsia" w:hAnsi="Cambria Math"/>
+                    <w:sz w:val="18"/>
+                    <w:szCs w:val="20"/>
+                  </w:rPr>
+                  <m:t>evetimes, evLocs}</m:t>
+                </m:r>
+              </m:oMath>
+            </m:oMathPara>
+          </w:p>
+        </w:tc>
+        <w:tc>
+          <w:tcPr>
+            <w:tcW w:w="1015" w:type="dxa"/>
+          </w:tcPr>
+          <w:p>
+            <w:pPr>
+              <w:rPr>
+                <w:sz w:val="18"/>
+                <w:szCs w:val="20"/>
+              </w:rPr>
+            </w:pPr>
+            <w:r>
+              <w:rPr>
+                <w:sz w:val="18"/>
+                <w:szCs w:val="20"/>
+              </w:rPr>
+              <w:t>Passed</w:t>
+            </w:r>
+          </w:p>
+        </w:tc>
+      </w:tr>
+      <w:tr>
+        <w:trPr>
+          <w:trHeight w:val="661"/>
+        </w:trPr>
+        <w:tc>
+          <w:tcPr>
+            <w:tcW w:w="616" w:type="dxa"/>
+          </w:tcPr>
+          <w:p>
+            <w:pPr>
+              <w:rPr>
+                <w:sz w:val="20"/>
+                <w:szCs w:val="20"/>
+              </w:rPr>
+            </w:pPr>
+            <w:r>
+              <w:rPr>
+                <w:sz w:val="20"/>
+                <w:szCs w:val="20"/>
+              </w:rPr>
+              <w:t>0</w:t>
+            </w:r>
+            <w:r>
+              <w:rPr>
+                <w:sz w:val="20"/>
+                <w:szCs w:val="20"/>
+              </w:rPr>
+              <w:t>3</w:t>
+            </w:r>
+          </w:p>
+        </w:tc>
+        <w:tc>
+          <w:tcPr>
+            <w:tcW w:w="1992" w:type="dxa"/>
+          </w:tcPr>
+          <w:p>
+            <w:pPr>
+              <w:rPr>
+                <w:rFonts w:eastAsiaTheme="minorEastAsia"/>
+                <w:sz w:val="18"/>
+                <w:szCs w:val="20"/>
+              </w:rPr>
+            </w:pPr>
+            <m:oMathPara>
+              <m:oMath>
+                <m:r>
+                  <w:rPr>
+                    <w:rFonts w:ascii="Cambria Math" w:eastAsia="Calibri" w:hAnsi="Cambria Math" w:cs="Times New Roman"/>
+                    <w:sz w:val="18"/>
+                    <w:szCs w:val="20"/>
+                  </w:rPr>
+                  <m:t>geocodeNext</m:t>
+                </m:r>
+              </m:oMath>
+            </m:oMathPara>
+          </w:p>
+          <w:p>
+            <w:pPr>
+              <w:rPr>
+                <w:rFonts w:eastAsiaTheme="minorEastAsia"/>
+                <w:sz w:val="18"/>
+                <w:szCs w:val="20"/>
+              </w:rPr>
+            </w:pPr>
+            <m:oMathPara>
+              <m:oMath>
+                <m:r>
+                  <w:rPr>
+                    <w:rFonts w:ascii="Cambria Math" w:eastAsiaTheme="minorEastAsia" w:hAnsi="Cambria Math"/>
+                    <w:sz w:val="18"/>
+                    <w:szCs w:val="20"/>
+                  </w:rPr>
+                  <m:t>(myplatform, eventData,</m:t>
+                </m:r>
+              </m:oMath>
+            </m:oMathPara>
+          </w:p>
+          <w:p>
+            <w:pPr>
+              <w:rPr>
+                <w:rFonts w:eastAsiaTheme="minorEastAsia"/>
+                <w:sz w:val="18"/>
+                <w:szCs w:val="20"/>
+              </w:rPr>
+            </w:pPr>
+            <m:oMathPara>
+              <m:oMath>
+                <m:r>
+                  <w:rPr>
+                    <w:rFonts w:ascii="Cambria Math" w:eastAsiaTheme="minorEastAsia" w:hAnsi="Cambria Math"/>
+                    <w:sz w:val="18"/>
+                    <w:szCs w:val="20"/>
+                  </w:rPr>
+                  <m:t>calEvent, uid, startM,</m:t>
+                </m:r>
+              </m:oMath>
+            </m:oMathPara>
+          </w:p>
+          <w:p>
+            <w:pPr>
+              <w:rPr>
+                <w:rFonts w:eastAsiaTheme="minorEastAsia"/>
+                <w:sz w:val="18"/>
+                <w:szCs w:val="20"/>
+              </w:rPr>
+            </w:pPr>
+            <m:oMathPara>
+              <m:oMath>
+                <m:r>
+                  <w:rPr>
+                    <w:rFonts w:ascii="Cambria Math" w:eastAsiaTheme="minorEastAsia" w:hAnsi="Cambria Math"/>
+                    <w:sz w:val="18"/>
+                    <w:szCs w:val="20"/>
+                  </w:rPr>
+                  <m:t>endM, eventNodes)</m:t>
+                </m:r>
+              </m:oMath>
+            </m:oMathPara>
+          </w:p>
+        </w:tc>
+        <w:tc>
+          <w:tcPr>
+            <w:tcW w:w="3540" w:type="dxa"/>
+          </w:tcPr>
+          <w:p>
+            <w:pPr>
+              <w:rPr>
+                <w:sz w:val="18"/>
+                <w:szCs w:val="20"/>
+              </w:rPr>
+            </w:pPr>
+            <w:r>
+              <w:rPr>
+                <w:sz w:val="18"/>
+                <w:szCs w:val="20"/>
+              </w:rPr>
+              <w:t>Generates the route parameters to input into the function that provides the route objects</w:t>
+            </w:r>
+          </w:p>
+        </w:tc>
+        <w:tc>
+          <w:tcPr>
+            <w:tcW w:w="1740" w:type="dxa"/>
+          </w:tcPr>
+          <w:p>
+            <w:pPr>
+              <w:rPr>
+                <w:rFonts w:ascii="Cambria Math" w:eastAsia="Calibri" w:hAnsi="Cambria Math" w:cs="Times New Roman"/>
+                <w:sz w:val="18"/>
+                <w:szCs w:val="20"/>
+                <w:oMath/>
+              </w:rPr>
+            </w:pPr>
+            <m:oMathPara>
+              <m:oMath>
+                <m:r>
+                  <w:rPr>
+                    <w:rFonts w:ascii="Cambria Math" w:eastAsia="Calibri" w:hAnsi="Cambria Math" w:cs="Times New Roman"/>
+                    <w:sz w:val="18"/>
+                    <w:szCs w:val="20"/>
+                  </w:rPr>
+                  <m:t>eventData,</m:t>
+                </m:r>
+              </m:oMath>
+            </m:oMathPara>
+          </w:p>
+          <w:p>
+            <w:pPr>
+              <w:rPr>
+                <w:rFonts w:ascii="Cambria Math" w:eastAsia="Calibri" w:hAnsi="Cambria Math" w:cs="Times New Roman"/>
+                <w:sz w:val="18"/>
+                <w:szCs w:val="20"/>
+                <w:oMath/>
+              </w:rPr>
+            </w:pPr>
+            <m:oMathPara>
+              <m:oMath>
+                <m:r>
+                  <w:rPr>
+                    <w:rFonts w:ascii="Cambria Math" w:eastAsia="Calibri" w:hAnsi="Cambria Math" w:cs="Times New Roman"/>
+                    <w:sz w:val="18"/>
+                    <w:szCs w:val="20"/>
+                  </w:rPr>
+                  <m:t>myPosition,</m:t>
+                </m:r>
+              </m:oMath>
+            </m:oMathPara>
+          </w:p>
+          <w:p>
+            <w:pPr>
+              <w:rPr>
+                <w:rFonts w:ascii="Calibri" w:eastAsia="Calibri" w:hAnsi="Calibri" w:cs="Times New Roman"/>
+                <w:sz w:val="18"/>
+                <w:szCs w:val="20"/>
+              </w:rPr>
+            </w:pPr>
+            <m:oMathPara>
+              <m:oMath>
+                <m:r>
+                  <w:rPr>
+                    <w:rFonts w:ascii="Cambria Math" w:eastAsia="Calibri" w:hAnsi="Cambria Math" w:cs="Times New Roman"/>
+                    <w:sz w:val="18"/>
+                    <w:szCs w:val="20"/>
+                  </w:rPr>
+                  <m:t>curTime</m:t>
+                </m:r>
+              </m:oMath>
+            </m:oMathPara>
+          </w:p>
+        </w:tc>
+        <w:tc>
+          <w:tcPr>
+            <w:tcW w:w="2231" w:type="dxa"/>
+          </w:tcPr>
+          <w:p>
+            <w:pPr>
+              <w:rPr>
+                <w:rFonts w:ascii="Calibri" w:eastAsia="Times New Roman" w:hAnsi="Calibri" w:cs="Times New Roman"/>
+                <w:sz w:val="18"/>
                 <w:szCs w:val="20"/>
               </w:rPr>
             </w:pPr>
@@ -22638,8 +23268,117 @@
           <w:p>
             <w:pPr>
               <w:rPr>
+                <w:rFonts w:ascii="Calibri" w:eastAsia="Times New Roman" w:hAnsi="Calibri" w:cs="Times New Roman"/>
+                <w:sz w:val="18"/>
+                <w:szCs w:val="20"/>
+              </w:rPr>
+            </w:pPr>
+          </w:p>
+        </w:tc>
+        <w:tc>
+          <w:tcPr>
+            <w:tcW w:w="1015" w:type="dxa"/>
+          </w:tcPr>
+          <w:p>
+            <w:pPr>
+              <w:rPr>
+                <w:sz w:val="18"/>
+                <w:szCs w:val="20"/>
+              </w:rPr>
+            </w:pPr>
+          </w:p>
+        </w:tc>
+      </w:tr>
+      <w:tr>
+        <w:trPr>
+          <w:trHeight w:val="661"/>
+        </w:trPr>
+        <w:tc>
+          <w:tcPr>
+            <w:tcW w:w="616" w:type="dxa"/>
+          </w:tcPr>
+          <w:p>
+            <w:pPr>
+              <w:rPr>
+                <w:sz w:val="20"/>
+                <w:szCs w:val="20"/>
+              </w:rPr>
+            </w:pPr>
+            <w:r>
+              <w:rPr>
+                <w:sz w:val="20"/>
+                <w:szCs w:val="20"/>
+              </w:rPr>
+              <w:t>04</w:t>
+            </w:r>
+          </w:p>
+        </w:tc>
+        <w:tc>
+          <w:tcPr>
+            <w:tcW w:w="1992" w:type="dxa"/>
+          </w:tcPr>
+          <w:p>
+            <w:pPr>
+              <w:rPr>
                 <w:rFonts w:ascii="Calibri" w:eastAsia="Calibri" w:hAnsi="Calibri" w:cs="Times New Roman"/>
-                <w:sz w:val="20"/>
+                <w:sz w:val="18"/>
+                <w:szCs w:val="20"/>
+              </w:rPr>
+            </w:pPr>
+            <w:bookmarkStart w:id="0" w:name="_GoBack"/>
+            <w:bookmarkEnd w:id="0"/>
+          </w:p>
+        </w:tc>
+        <w:tc>
+          <w:tcPr>
+            <w:tcW w:w="3540" w:type="dxa"/>
+          </w:tcPr>
+          <w:p>
+            <w:pPr>
+              <w:rPr>
+                <w:sz w:val="18"/>
+                <w:szCs w:val="20"/>
+              </w:rPr>
+            </w:pPr>
+          </w:p>
+        </w:tc>
+        <w:tc>
+          <w:tcPr>
+            <w:tcW w:w="1740" w:type="dxa"/>
+          </w:tcPr>
+          <w:p>
+            <w:pPr>
+              <w:rPr>
+                <w:rFonts w:ascii="Calibri" w:eastAsia="Calibri" w:hAnsi="Calibri" w:cs="Times New Roman"/>
+                <w:sz w:val="18"/>
+                <w:szCs w:val="20"/>
+              </w:rPr>
+            </w:pPr>
+          </w:p>
+        </w:tc>
+        <w:tc>
+          <w:tcPr>
+            <w:tcW w:w="2231" w:type="dxa"/>
+          </w:tcPr>
+          <w:p>
+            <w:pPr>
+              <w:rPr>
+                <w:rFonts w:ascii="Calibri" w:eastAsia="Times New Roman" w:hAnsi="Calibri" w:cs="Times New Roman"/>
+                <w:sz w:val="18"/>
+                <w:szCs w:val="20"/>
+              </w:rPr>
+            </w:pPr>
+          </w:p>
+        </w:tc>
+        <w:tc>
+          <w:tcPr>
+            <w:tcW w:w="2152" w:type="dxa"/>
+          </w:tcPr>
+          <w:p>
+            <w:pPr>
+              <w:rPr>
+                <w:rFonts w:ascii="Calibri" w:eastAsia="Times New Roman" w:hAnsi="Calibri" w:cs="Times New Roman"/>
+                <w:sz w:val="18"/>
                 <w:szCs w:val="20"/>
               </w:rPr>
             </w:pPr>
@@ -22652,7 +23391,7 @@
           <w:p>
             <w:pPr>
               <w:rPr>
-                <w:sz w:val="20"/>
+                <w:sz w:val="18"/>
                 <w:szCs w:val="20"/>
               </w:rPr>
             </w:pPr>
@@ -22855,6 +23594,7 @@
                 <w:sz w:val="20"/>
                 <w:szCs w:val="20"/>
               </w:rPr>
+              <w:lastRenderedPageBreak/>
               <w:t>Type of Test:</w:t>
             </w:r>
           </w:p>
@@ -22999,7 +23739,6 @@
                 <w:sz w:val="20"/>
                 <w:szCs w:val="20"/>
               </w:rPr>
-              <w:lastRenderedPageBreak/>
               <w:t>No. Test</w:t>
             </w:r>
           </w:p>
@@ -23319,10 +24058,7 @@
         </w:sectPr>
       </w:pPr>
     </w:p>
-    <w:p>
-      <w:bookmarkStart w:id="0" w:name="_GoBack"/>
-      <w:bookmarkEnd w:id="0"/>
-    </w:p>
+    <w:p/>
     <w:sectPr>
       <w:pgSz w:w="12240" w:h="15840"/>
       <w:pgMar w:top="1440" w:right="1440" w:bottom="1440" w:left="1440" w:header="720" w:footer="720" w:gutter="0"/>
@@ -24984,7 +25720,7 @@
   <w:style w:type="paragraph" w:default="1" w:styleId="Normal">
     <w:name w:val="Normal"/>
     <w:qFormat/>
-    <w:rsid w:val="0051058A"/>
+    <w:rsid w:val="003F4B83"/>
   </w:style>
   <w:style w:type="paragraph" w:styleId="Heading1">
     <w:name w:val="heading 1"/>

</xml_diff>

<commit_message>
minor last fixes on diagrams, presentation
</commit_message>
<xml_diff>
--- a/docs/20190311_testReport.docx
+++ b/docs/20190311_testReport.docx
@@ -20774,13 +20774,23 @@
               </w:rPr>
               <w:t xml:space="preserve"> (c</w:t>
             </w:r>
+            <w:proofErr w:type="spellStart"/>
             <w:r>
               <w:rPr>
                 <w:sz w:val="20"/>
                 <w:szCs w:val="20"/>
                 <w:lang w:val="en-US"/>
               </w:rPr>
-              <w:t>orrect password, incorrect username</w:t>
+              <w:t>orrect</w:t>
+            </w:r>
+            <w:proofErr w:type="spellEnd"/>
+            <w:r>
+              <w:rPr>
+                <w:sz w:val="20"/>
+                <w:szCs w:val="20"/>
+                <w:lang w:val="en-US"/>
+              </w:rPr>
+              <w:t xml:space="preserve"> password, incorrect username</w:t>
             </w:r>
             <w:r>
               <w:rPr>
@@ -21683,13 +21693,13 @@
         <w:tblLook w:val="04A0" w:firstRow="1" w:lastRow="0" w:firstColumn="1" w:lastColumn="0" w:noHBand="0" w:noVBand="1"/>
       </w:tblPr>
       <w:tblGrid>
-        <w:gridCol w:w="596"/>
-        <w:gridCol w:w="2261"/>
-        <w:gridCol w:w="2711"/>
+        <w:gridCol w:w="589"/>
+        <w:gridCol w:w="2463"/>
+        <w:gridCol w:w="2401"/>
         <w:gridCol w:w="1885"/>
-        <w:gridCol w:w="2460"/>
-        <w:gridCol w:w="2460"/>
-        <w:gridCol w:w="913"/>
+        <w:gridCol w:w="2537"/>
+        <w:gridCol w:w="2537"/>
+        <w:gridCol w:w="874"/>
       </w:tblGrid>
       <w:tr>
         <w:trPr>
@@ -21743,7 +21753,7 @@
         </w:trPr>
         <w:tc>
           <w:tcPr>
-            <w:tcW w:w="2608" w:type="dxa"/>
+            <w:tcW w:w="3052" w:type="dxa"/>
             <w:gridSpan w:val="2"/>
             <w:shd w:val="clear" w:color="auto" w:fill="D9E2F3" w:themeFill="accent1" w:themeFillTint="33"/>
           </w:tcPr>
@@ -21766,7 +21776,7 @@
         </w:tc>
         <w:tc>
           <w:tcPr>
-            <w:tcW w:w="10678" w:type="dxa"/>
+            <w:tcW w:w="10234" w:type="dxa"/>
             <w:gridSpan w:val="5"/>
           </w:tcPr>
           <w:p>
@@ -21799,7 +21809,7 @@
         </w:trPr>
         <w:tc>
           <w:tcPr>
-            <w:tcW w:w="2608" w:type="dxa"/>
+            <w:tcW w:w="3052" w:type="dxa"/>
             <w:gridSpan w:val="2"/>
             <w:shd w:val="clear" w:color="auto" w:fill="D9E2F3" w:themeFill="accent1" w:themeFillTint="33"/>
           </w:tcPr>
@@ -21822,7 +21832,7 @@
         </w:tc>
         <w:tc>
           <w:tcPr>
-            <w:tcW w:w="10678" w:type="dxa"/>
+            <w:tcW w:w="10234" w:type="dxa"/>
             <w:gridSpan w:val="5"/>
           </w:tcPr>
           <w:p>
@@ -21848,7 +21858,7 @@
         </w:trPr>
         <w:tc>
           <w:tcPr>
-            <w:tcW w:w="2608" w:type="dxa"/>
+            <w:tcW w:w="3052" w:type="dxa"/>
             <w:gridSpan w:val="2"/>
             <w:shd w:val="clear" w:color="auto" w:fill="D9E2F3" w:themeFill="accent1" w:themeFillTint="33"/>
           </w:tcPr>
@@ -21871,7 +21881,7 @@
         </w:tc>
         <w:tc>
           <w:tcPr>
-            <w:tcW w:w="10678" w:type="dxa"/>
+            <w:tcW w:w="10234" w:type="dxa"/>
             <w:gridSpan w:val="5"/>
           </w:tcPr>
           <w:p>
@@ -21897,7 +21907,7 @@
         </w:trPr>
         <w:tc>
           <w:tcPr>
-            <w:tcW w:w="2608" w:type="dxa"/>
+            <w:tcW w:w="3052" w:type="dxa"/>
             <w:gridSpan w:val="2"/>
             <w:shd w:val="clear" w:color="auto" w:fill="D9E2F3" w:themeFill="accent1" w:themeFillTint="33"/>
           </w:tcPr>
@@ -21920,7 +21930,7 @@
         </w:tc>
         <w:tc>
           <w:tcPr>
-            <w:tcW w:w="10678" w:type="dxa"/>
+            <w:tcW w:w="10234" w:type="dxa"/>
             <w:gridSpan w:val="5"/>
           </w:tcPr>
           <w:p>
@@ -21946,7 +21956,7 @@
         </w:trPr>
         <w:tc>
           <w:tcPr>
-            <w:tcW w:w="2608" w:type="dxa"/>
+            <w:tcW w:w="3052" w:type="dxa"/>
             <w:gridSpan w:val="2"/>
             <w:shd w:val="clear" w:color="auto" w:fill="D9E2F3" w:themeFill="accent1" w:themeFillTint="33"/>
           </w:tcPr>
@@ -21969,7 +21979,7 @@
         </w:tc>
         <w:tc>
           <w:tcPr>
-            <w:tcW w:w="10678" w:type="dxa"/>
+            <w:tcW w:w="10234" w:type="dxa"/>
             <w:gridSpan w:val="5"/>
           </w:tcPr>
           <w:p>
@@ -21995,7 +22005,7 @@
         </w:trPr>
         <w:tc>
           <w:tcPr>
-            <w:tcW w:w="2608" w:type="dxa"/>
+            <w:tcW w:w="3052" w:type="dxa"/>
             <w:gridSpan w:val="2"/>
             <w:shd w:val="clear" w:color="auto" w:fill="D9E2F3" w:themeFill="accent1" w:themeFillTint="33"/>
           </w:tcPr>
@@ -22025,7 +22035,7 @@
         </w:tc>
         <w:tc>
           <w:tcPr>
-            <w:tcW w:w="10678" w:type="dxa"/>
+            <w:tcW w:w="10234" w:type="dxa"/>
             <w:gridSpan w:val="5"/>
           </w:tcPr>
           <w:p>
@@ -22040,7 +22050,6 @@
               <w:rPr>
                 <w:sz w:val="20"/>
                 <w:szCs w:val="20"/>
-                <w:lang w:val="it-IT"/>
               </w:rPr>
               <w:t xml:space="preserve">1.    </w:t>
             </w:r>
@@ -22144,7 +22153,22 @@
                 <w:szCs w:val="20"/>
                 <w:lang w:val="en-US"/>
               </w:rPr>
-              <w:t>(title: last event. Start: 07 March 2019, 12:00. End: 07 March 2019, 14:00. Location: Piazza Leonardo Da Vinci, 32. Description: null)</w:t>
+              <w:t xml:space="preserve">(title: last event. Start: 07 March 2019, 12:00. </w:t>
+            </w:r>
+            <w:r>
+              <w:rPr>
+                <w:sz w:val="20"/>
+                <w:szCs w:val="20"/>
+              </w:rPr>
+              <w:t xml:space="preserve">End: 07 March 2019, 14:00. Location: Piazza Leonardo Da Vinci, 32. </w:t>
+            </w:r>
+            <w:r>
+              <w:rPr>
+                <w:sz w:val="20"/>
+                <w:szCs w:val="20"/>
+                <w:lang w:val="en-US"/>
+              </w:rPr>
+              <w:t>Description: null)</w:t>
             </w:r>
           </w:p>
           <w:p>
@@ -22216,7 +22240,7 @@
         </w:trPr>
         <w:tc>
           <w:tcPr>
-            <w:tcW w:w="616" w:type="dxa"/>
+            <w:tcW w:w="589" w:type="dxa"/>
           </w:tcPr>
           <w:p>
             <w:pPr>
@@ -22236,7 +22260,7 @@
         </w:tc>
         <w:tc>
           <w:tcPr>
-            <w:tcW w:w="1992" w:type="dxa"/>
+            <w:tcW w:w="2463" w:type="dxa"/>
           </w:tcPr>
           <w:p>
             <w:pPr>
@@ -22256,7 +22280,7 @@
         </w:tc>
         <w:tc>
           <w:tcPr>
-            <w:tcW w:w="3540" w:type="dxa"/>
+            <w:tcW w:w="2401" w:type="dxa"/>
           </w:tcPr>
           <w:p>
             <w:pPr>
@@ -22276,7 +22300,7 @@
         </w:tc>
         <w:tc>
           <w:tcPr>
-            <w:tcW w:w="1740" w:type="dxa"/>
+            <w:tcW w:w="1885" w:type="dxa"/>
           </w:tcPr>
           <w:p>
             <w:pPr>
@@ -22296,7 +22320,7 @@
         </w:tc>
         <w:tc>
           <w:tcPr>
-            <w:tcW w:w="2231" w:type="dxa"/>
+            <w:tcW w:w="2537" w:type="dxa"/>
           </w:tcPr>
           <w:p>
             <w:pPr>
@@ -22316,7 +22340,7 @@
         </w:tc>
         <w:tc>
           <w:tcPr>
-            <w:tcW w:w="2152" w:type="dxa"/>
+            <w:tcW w:w="2537" w:type="dxa"/>
           </w:tcPr>
           <w:p>
             <w:pPr>
@@ -22336,7 +22360,7 @@
         </w:tc>
         <w:tc>
           <w:tcPr>
-            <w:tcW w:w="1015" w:type="dxa"/>
+            <w:tcW w:w="874" w:type="dxa"/>
           </w:tcPr>
           <w:p>
             <w:pPr>
@@ -22361,7 +22385,7 @@
         </w:trPr>
         <w:tc>
           <w:tcPr>
-            <w:tcW w:w="616" w:type="dxa"/>
+            <w:tcW w:w="589" w:type="dxa"/>
           </w:tcPr>
           <w:p>
             <w:pPr>
@@ -22381,7 +22405,7 @@
         </w:tc>
         <w:tc>
           <w:tcPr>
-            <w:tcW w:w="1992" w:type="dxa"/>
+            <w:tcW w:w="2463" w:type="dxa"/>
           </w:tcPr>
           <w:p>
             <w:pPr>
@@ -22406,7 +22430,7 @@
         </w:tc>
         <w:tc>
           <w:tcPr>
-            <w:tcW w:w="3540" w:type="dxa"/>
+            <w:tcW w:w="2401" w:type="dxa"/>
           </w:tcPr>
           <w:p>
             <w:pPr>
@@ -22441,7 +22465,7 @@
         </w:tc>
         <w:tc>
           <w:tcPr>
-            <w:tcW w:w="1740" w:type="dxa"/>
+            <w:tcW w:w="1885" w:type="dxa"/>
           </w:tcPr>
           <w:p>
             <w:pPr>
@@ -22476,7 +22500,7 @@
         </w:tc>
         <w:tc>
           <w:tcPr>
-            <w:tcW w:w="2231" w:type="dxa"/>
+            <w:tcW w:w="2537" w:type="dxa"/>
           </w:tcPr>
           <w:p>
             <w:pPr>
@@ -22573,7 +22597,23 @@
                     <w:sz w:val="18"/>
                     <w:szCs w:val="20"/>
                   </w:rPr>
-                  <m:t>end: moment(04-03-2019T13:00.00+1),</m:t>
+                  <m:t>end: moment(04-03-2019T1</m:t>
+                </m:r>
+                <m:r>
+                  <w:rPr>
+                    <w:rFonts w:ascii="Cambria Math" w:eastAsiaTheme="minorEastAsia" w:hAnsi="Cambria Math"/>
+                    <w:sz w:val="18"/>
+                    <w:szCs w:val="20"/>
+                  </w:rPr>
+                  <m:t>5</m:t>
+                </m:r>
+                <m:r>
+                  <w:rPr>
+                    <w:rFonts w:ascii="Cambria Math" w:eastAsiaTheme="minorEastAsia" w:hAnsi="Cambria Math"/>
+                    <w:sz w:val="18"/>
+                    <w:szCs w:val="20"/>
+                  </w:rPr>
+                  <m:t>:00.00+1),</m:t>
                 </m:r>
               </m:oMath>
             </m:oMathPara>
@@ -22629,7 +22669,7 @@
         </w:tc>
         <w:tc>
           <w:tcPr>
-            <w:tcW w:w="2152" w:type="dxa"/>
+            <w:tcW w:w="2537" w:type="dxa"/>
           </w:tcPr>
           <w:p>
             <w:pPr>
@@ -22726,7 +22766,23 @@
                     <w:sz w:val="18"/>
                     <w:szCs w:val="20"/>
                   </w:rPr>
-                  <m:t>end: moment(04-03-2019T13:00.00+1),</m:t>
+                  <m:t>end: moment(04-03-2019T1</m:t>
+                </m:r>
+                <m:r>
+                  <w:rPr>
+                    <w:rFonts w:ascii="Cambria Math" w:eastAsiaTheme="minorEastAsia" w:hAnsi="Cambria Math"/>
+                    <w:sz w:val="18"/>
+                    <w:szCs w:val="20"/>
+                  </w:rPr>
+                  <m:t>5</m:t>
+                </m:r>
+                <m:r>
+                  <w:rPr>
+                    <w:rFonts w:ascii="Cambria Math" w:eastAsiaTheme="minorEastAsia" w:hAnsi="Cambria Math"/>
+                    <w:sz w:val="18"/>
+                    <w:szCs w:val="20"/>
+                  </w:rPr>
+                  <m:t>:00.00+1),</m:t>
                 </m:r>
               </m:oMath>
             </m:oMathPara>
@@ -22779,7 +22835,7 @@
         </w:tc>
         <w:tc>
           <w:tcPr>
-            <w:tcW w:w="1015" w:type="dxa"/>
+            <w:tcW w:w="874" w:type="dxa"/>
           </w:tcPr>
           <w:p>
             <w:pPr>
@@ -22804,7 +22860,7 @@
         </w:trPr>
         <w:tc>
           <w:tcPr>
-            <w:tcW w:w="616" w:type="dxa"/>
+            <w:tcW w:w="589" w:type="dxa"/>
           </w:tcPr>
           <w:p>
             <w:pPr>
@@ -22831,7 +22887,7 @@
         </w:tc>
         <w:tc>
           <w:tcPr>
-            <w:tcW w:w="1992" w:type="dxa"/>
+            <w:tcW w:w="2463" w:type="dxa"/>
           </w:tcPr>
           <w:p>
             <w:pPr>
@@ -22878,7 +22934,7 @@
         </w:tc>
         <w:tc>
           <w:tcPr>
-            <w:tcW w:w="3540" w:type="dxa"/>
+            <w:tcW w:w="2401" w:type="dxa"/>
           </w:tcPr>
           <w:p>
             <w:pPr>
@@ -22898,7 +22954,7 @@
         </w:tc>
         <w:tc>
           <w:tcPr>
-            <w:tcW w:w="1740" w:type="dxa"/>
+            <w:tcW w:w="1885" w:type="dxa"/>
           </w:tcPr>
           <w:p>
             <w:pPr>
@@ -23168,7 +23224,7 @@
         </w:tc>
         <w:tc>
           <w:tcPr>
-            <w:tcW w:w="2231" w:type="dxa"/>
+            <w:tcW w:w="2537" w:type="dxa"/>
           </w:tcPr>
           <w:p>
             <w:pPr>
@@ -23287,7 +23343,7 @@
         </w:tc>
         <w:tc>
           <w:tcPr>
-            <w:tcW w:w="2152" w:type="dxa"/>
+            <w:tcW w:w="2537" w:type="dxa"/>
           </w:tcPr>
           <w:p>
             <w:pPr>
@@ -23406,7 +23462,7 @@
         </w:tc>
         <w:tc>
           <w:tcPr>
-            <w:tcW w:w="1015" w:type="dxa"/>
+            <w:tcW w:w="874" w:type="dxa"/>
           </w:tcPr>
           <w:p>
             <w:pPr>
@@ -23431,34 +23487,27 @@
         </w:trPr>
         <w:tc>
           <w:tcPr>
-            <w:tcW w:w="616" w:type="dxa"/>
-          </w:tcPr>
-          <w:p>
-            <w:pPr>
-              <w:rPr>
-                <w:sz w:val="20"/>
-                <w:szCs w:val="20"/>
-              </w:rPr>
-            </w:pPr>
-            <w:r>
-              <w:rPr>
-                <w:sz w:val="20"/>
-                <w:szCs w:val="20"/>
-              </w:rPr>
-              <w:t>0</w:t>
-            </w:r>
-            <w:r>
-              <w:rPr>
-                <w:sz w:val="20"/>
-                <w:szCs w:val="20"/>
-              </w:rPr>
-              <w:t>3</w:t>
-            </w:r>
-          </w:p>
-        </w:tc>
-        <w:tc>
-          <w:tcPr>
-            <w:tcW w:w="1992" w:type="dxa"/>
+            <w:tcW w:w="589" w:type="dxa"/>
+          </w:tcPr>
+          <w:p>
+            <w:pPr>
+              <w:rPr>
+                <w:sz w:val="20"/>
+                <w:szCs w:val="20"/>
+              </w:rPr>
+            </w:pPr>
+            <w:r>
+              <w:rPr>
+                <w:sz w:val="20"/>
+                <w:szCs w:val="20"/>
+              </w:rPr>
+              <w:t>03</w:t>
+            </w:r>
+          </w:p>
+        </w:tc>
+        <w:tc>
+          <w:tcPr>
+            <w:tcW w:w="2463" w:type="dxa"/>
           </w:tcPr>
           <w:p>
             <w:pPr>
@@ -23547,7 +23596,7 @@
         </w:tc>
         <w:tc>
           <w:tcPr>
-            <w:tcW w:w="3540" w:type="dxa"/>
+            <w:tcW w:w="2401" w:type="dxa"/>
           </w:tcPr>
           <w:p>
             <w:pPr>
@@ -23567,15 +23616,15 @@
         </w:tc>
         <w:tc>
           <w:tcPr>
-            <w:tcW w:w="1740" w:type="dxa"/>
-          </w:tcPr>
-          <w:p>
-            <w:pPr>
-              <w:rPr>
-                <w:rFonts w:ascii="Cambria Math" w:eastAsia="Calibri" w:hAnsi="Cambria Math" w:cs="Times New Roman"/>
+            <w:tcW w:w="1885" w:type="dxa"/>
+          </w:tcPr>
+          <w:p>
+            <w:pPr>
+              <w:jc w:val="center"/>
+              <w:rPr>
+                <w:rFonts w:eastAsiaTheme="minorEastAsia"/>
                 <w:sz w:val="18"/>
                 <w:szCs w:val="20"/>
-                <w:oMath/>
               </w:rPr>
             </w:pPr>
             <m:oMathPara>
@@ -23586,18 +23635,93 @@
                     <w:sz w:val="18"/>
                     <w:szCs w:val="20"/>
                   </w:rPr>
-                  <m:t>eventData,</m:t>
+                  <m:t>eventData</m:t>
                 </m:r>
               </m:oMath>
             </m:oMathPara>
           </w:p>
           <w:p>
             <w:pPr>
+              <w:jc w:val="center"/>
+              <w:rPr>
+                <w:rFonts w:eastAsiaTheme="minorEastAsia"/>
+                <w:sz w:val="18"/>
+                <w:szCs w:val="20"/>
+              </w:rPr>
+            </w:pPr>
+            <w:r>
+              <w:rPr>
+                <w:rFonts w:eastAsiaTheme="minorEastAsia"/>
+                <w:sz w:val="18"/>
+                <w:szCs w:val="20"/>
+              </w:rPr>
+              <w:t>(from test 01),</w:t>
+            </w:r>
+          </w:p>
+          <w:p>
+            <w:pPr>
+              <w:jc w:val="center"/>
               <w:rPr>
                 <w:rFonts w:ascii="Cambria Math" w:eastAsia="Calibri" w:hAnsi="Cambria Math" w:cs="Times New Roman"/>
                 <w:sz w:val="18"/>
                 <w:szCs w:val="20"/>
                 <w:oMath/>
+              </w:rPr>
+            </w:pPr>
+            <m:oMath>
+              <m:r>
+                <w:rPr>
+                  <w:rFonts w:ascii="Cambria Math" w:eastAsia="Calibri" w:hAnsi="Cambria Math" w:cs="Times New Roman"/>
+                  <w:sz w:val="18"/>
+                  <w:szCs w:val="20"/>
+                </w:rPr>
+                <m:t>myPosition</m:t>
+              </m:r>
+            </m:oMath>
+            <w:r>
+              <w:rPr>
+                <w:rFonts w:eastAsiaTheme="minorEastAsia"/>
+                <w:sz w:val="18"/>
+                <w:szCs w:val="20"/>
+              </w:rPr>
+              <w:t>,</w:t>
+            </w:r>
+          </w:p>
+          <w:p>
+            <w:pPr>
+              <w:jc w:val="center"/>
+              <w:rPr>
+                <w:rFonts w:ascii="Calibri" w:eastAsia="Calibri" w:hAnsi="Calibri" w:cs="Times New Roman"/>
+                <w:sz w:val="18"/>
+                <w:szCs w:val="20"/>
+              </w:rPr>
+            </w:pPr>
+            <m:oMath>
+              <m:r>
+                <w:rPr>
+                  <w:rFonts w:ascii="Cambria Math" w:eastAsia="Calibri" w:hAnsi="Cambria Math" w:cs="Times New Roman"/>
+                  <w:sz w:val="18"/>
+                  <w:szCs w:val="20"/>
+                </w:rPr>
+                <m:t>curTime</m:t>
+              </m:r>
+            </m:oMath>
+            <w:r>
+              <w:rPr>
+                <w:rFonts w:ascii="Calibri" w:eastAsia="Calibri" w:hAnsi="Calibri" w:cs="Times New Roman"/>
+                <w:sz w:val="18"/>
+                <w:szCs w:val="20"/>
+              </w:rPr>
+              <w:t xml:space="preserve">, </w:t>
+            </w:r>
+          </w:p>
+          <w:p>
+            <w:pPr>
+              <w:jc w:val="center"/>
+              <w:rPr>
+                <w:rFonts w:ascii="Calibri" w:eastAsia="Calibri" w:hAnsi="Calibri" w:cs="Times New Roman"/>
+                <w:sz w:val="18"/>
+                <w:szCs w:val="20"/>
               </w:rPr>
             </w:pPr>
             <m:oMathPara>
@@ -23608,17 +23732,315 @@
                     <w:sz w:val="18"/>
                     <w:szCs w:val="20"/>
                   </w:rPr>
-                  <m:t>myPosition,</m:t>
+                  <m:t>eventNodes</m:t>
                 </m:r>
               </m:oMath>
             </m:oMathPara>
           </w:p>
           <w:p>
             <w:pPr>
+              <w:jc w:val="center"/>
               <w:rPr>
                 <w:rFonts w:ascii="Calibri" w:eastAsia="Calibri" w:hAnsi="Calibri" w:cs="Times New Roman"/>
                 <w:sz w:val="18"/>
                 <w:szCs w:val="20"/>
+              </w:rPr>
+            </w:pPr>
+            <w:r>
+              <w:rPr>
+                <w:rFonts w:ascii="Calibri" w:eastAsia="Calibri" w:hAnsi="Calibri" w:cs="Times New Roman"/>
+                <w:sz w:val="18"/>
+                <w:szCs w:val="20"/>
+              </w:rPr>
+              <w:t>(from test 02)</w:t>
+            </w:r>
+          </w:p>
+        </w:tc>
+        <w:tc>
+          <w:tcPr>
+            <w:tcW w:w="2537" w:type="dxa"/>
+          </w:tcPr>
+          <w:p>
+            <w:pPr>
+              <w:rPr>
+                <w:rFonts w:ascii="Cambria Math" w:eastAsia="Times New Roman" w:hAnsi="Cambria Math" w:cs="Times New Roman"/>
+                <w:sz w:val="18"/>
+                <w:szCs w:val="20"/>
+                <w:oMath/>
+              </w:rPr>
+            </w:pPr>
+            <m:oMathPara>
+              <m:oMath>
+                <m:r>
+                  <w:rPr>
+                    <w:rFonts w:ascii="Cambria Math" w:eastAsia="Times New Roman" w:hAnsi="Cambria Math" w:cs="Times New Roman"/>
+                    <w:sz w:val="18"/>
+                    <w:szCs w:val="20"/>
+                  </w:rPr>
+                  <m:t>routeCalcs = {‘mode’: fastest;car,</m:t>
+                </m:r>
+              </m:oMath>
+            </m:oMathPara>
+          </w:p>
+          <w:p>
+            <w:pPr>
+              <w:rPr>
+                <w:rFonts w:ascii="Cambria Math" w:eastAsia="Times New Roman" w:hAnsi="Cambria Math" w:cs="Times New Roman"/>
+                <w:sz w:val="18"/>
+                <w:szCs w:val="20"/>
+                <w:oMath/>
+              </w:rPr>
+            </w:pPr>
+            <m:oMathPara>
+              <m:oMath>
+                <m:r>
+                  <w:rPr>
+                    <w:rFonts w:ascii="Cambria Math" w:eastAsia="Times New Roman" w:hAnsi="Cambria Math" w:cs="Times New Roman"/>
+                    <w:sz w:val="18"/>
+                    <w:szCs w:val="20"/>
+                  </w:rPr>
+                  <m:t>‘waypoint0’: waypoint0,</m:t>
+                </m:r>
+              </m:oMath>
+            </m:oMathPara>
+          </w:p>
+          <w:p>
+            <w:pPr>
+              <w:rPr>
+                <w:rFonts w:ascii="Cambria Math" w:eastAsia="Times New Roman" w:hAnsi="Cambria Math" w:cs="Times New Roman"/>
+                <w:sz w:val="18"/>
+                <w:szCs w:val="20"/>
+                <w:oMath/>
+              </w:rPr>
+            </w:pPr>
+            <m:oMathPara>
+              <m:oMath>
+                <m:r>
+                  <w:rPr>
+                    <w:rFonts w:ascii="Cambria Math" w:eastAsia="Times New Roman" w:hAnsi="Cambria Math" w:cs="Times New Roman"/>
+                    <w:sz w:val="18"/>
+                    <w:szCs w:val="20"/>
+                  </w:rPr>
+                  <m:t>‘waypoint1’: waypoint1,</m:t>
+                </m:r>
+              </m:oMath>
+            </m:oMathPara>
+          </w:p>
+          <w:p>
+            <w:pPr>
+              <w:rPr>
+                <w:rFonts w:ascii="Cambria Math" w:eastAsia="Times New Roman" w:hAnsi="Cambria Math" w:cs="Times New Roman"/>
+                <w:sz w:val="18"/>
+                <w:szCs w:val="20"/>
+                <w:oMath/>
+              </w:rPr>
+            </w:pPr>
+            <m:oMathPara>
+              <m:oMath>
+                <m:r>
+                  <w:rPr>
+                    <w:rFonts w:ascii="Cambria Math" w:eastAsia="Times New Roman" w:hAnsi="Cambria Math" w:cs="Times New Roman"/>
+                    <w:sz w:val="18"/>
+                    <w:szCs w:val="20"/>
+                  </w:rPr>
+                  <m:t>‘representation’: display,</m:t>
+                </m:r>
+              </m:oMath>
+            </m:oMathPara>
+          </w:p>
+          <w:p>
+            <w:pPr>
+              <w:rPr>
+                <w:rFonts w:ascii="Calibri" w:eastAsia="Times New Roman" w:hAnsi="Calibri" w:cs="Times New Roman"/>
+                <w:sz w:val="18"/>
+                <w:szCs w:val="20"/>
+              </w:rPr>
+            </w:pPr>
+            <m:oMathPara>
+              <m:oMath>
+                <m:r>
+                  <w:rPr>
+                    <w:rFonts w:ascii="Cambria Math" w:eastAsia="Times New Roman" w:hAnsi="Cambria Math" w:cs="Times New Roman"/>
+                    <w:sz w:val="18"/>
+                    <w:szCs w:val="20"/>
+                  </w:rPr>
+                  <m:t>‘legAttributes’: ‘travelTime’}</m:t>
+                </m:r>
+              </m:oMath>
+            </m:oMathPara>
+          </w:p>
+        </w:tc>
+        <w:tc>
+          <w:tcPr>
+            <w:tcW w:w="2537" w:type="dxa"/>
+          </w:tcPr>
+          <w:p>
+            <w:pPr>
+              <w:rPr>
+                <w:rFonts w:ascii="Cambria Math" w:eastAsia="Times New Roman" w:hAnsi="Cambria Math" w:cs="Times New Roman"/>
+                <w:sz w:val="18"/>
+                <w:szCs w:val="20"/>
+                <w:oMath/>
+              </w:rPr>
+            </w:pPr>
+            <m:oMathPara>
+              <m:oMath>
+                <m:r>
+                  <w:rPr>
+                    <w:rFonts w:ascii="Cambria Math" w:eastAsia="Times New Roman" w:hAnsi="Cambria Math" w:cs="Times New Roman"/>
+                    <w:sz w:val="18"/>
+                    <w:szCs w:val="20"/>
+                  </w:rPr>
+                  <m:t>routeCalcs = {‘mode’: fastest;car,</m:t>
+                </m:r>
+              </m:oMath>
+            </m:oMathPara>
+          </w:p>
+          <w:p>
+            <w:pPr>
+              <w:rPr>
+                <w:rFonts w:ascii="Cambria Math" w:eastAsia="Times New Roman" w:hAnsi="Cambria Math" w:cs="Times New Roman"/>
+                <w:sz w:val="18"/>
+                <w:szCs w:val="20"/>
+                <w:oMath/>
+              </w:rPr>
+            </w:pPr>
+            <m:oMathPara>
+              <m:oMath>
+                <m:r>
+                  <w:rPr>
+                    <w:rFonts w:ascii="Cambria Math" w:eastAsia="Times New Roman" w:hAnsi="Cambria Math" w:cs="Times New Roman"/>
+                    <w:sz w:val="18"/>
+                    <w:szCs w:val="20"/>
+                  </w:rPr>
+                  <m:t>‘waypoint0’: waypoint0,</m:t>
+                </m:r>
+              </m:oMath>
+            </m:oMathPara>
+          </w:p>
+          <w:p>
+            <w:pPr>
+              <w:rPr>
+                <w:rFonts w:ascii="Cambria Math" w:eastAsia="Times New Roman" w:hAnsi="Cambria Math" w:cs="Times New Roman"/>
+                <w:sz w:val="18"/>
+                <w:szCs w:val="20"/>
+                <w:oMath/>
+              </w:rPr>
+            </w:pPr>
+            <m:oMathPara>
+              <m:oMath>
+                <m:r>
+                  <w:rPr>
+                    <w:rFonts w:ascii="Cambria Math" w:eastAsia="Times New Roman" w:hAnsi="Cambria Math" w:cs="Times New Roman"/>
+                    <w:sz w:val="18"/>
+                    <w:szCs w:val="20"/>
+                  </w:rPr>
+                  <m:t>‘waypoint1’: waypoint1,</m:t>
+                </m:r>
+              </m:oMath>
+            </m:oMathPara>
+          </w:p>
+          <w:p>
+            <w:pPr>
+              <w:rPr>
+                <w:rFonts w:ascii="Cambria Math" w:eastAsia="Times New Roman" w:hAnsi="Cambria Math" w:cs="Times New Roman"/>
+                <w:sz w:val="18"/>
+                <w:szCs w:val="20"/>
+                <w:oMath/>
+              </w:rPr>
+            </w:pPr>
+            <m:oMathPara>
+              <m:oMath>
+                <m:r>
+                  <w:rPr>
+                    <w:rFonts w:ascii="Cambria Math" w:eastAsia="Times New Roman" w:hAnsi="Cambria Math" w:cs="Times New Roman"/>
+                    <w:sz w:val="18"/>
+                    <w:szCs w:val="20"/>
+                  </w:rPr>
+                  <m:t>‘representation’: display,</m:t>
+                </m:r>
+              </m:oMath>
+            </m:oMathPara>
+          </w:p>
+          <w:p>
+            <w:pPr>
+              <w:rPr>
+                <w:rFonts w:ascii="Calibri" w:eastAsia="Times New Roman" w:hAnsi="Calibri" w:cs="Times New Roman"/>
+                <w:sz w:val="18"/>
+                <w:szCs w:val="20"/>
+              </w:rPr>
+            </w:pPr>
+            <m:oMathPara>
+              <m:oMath>
+                <m:r>
+                  <w:rPr>
+                    <w:rFonts w:ascii="Cambria Math" w:eastAsia="Times New Roman" w:hAnsi="Cambria Math" w:cs="Times New Roman"/>
+                    <w:sz w:val="18"/>
+                    <w:szCs w:val="20"/>
+                  </w:rPr>
+                  <m:t>‘legAttributes’: ‘travelTime’}</m:t>
+                </m:r>
+              </m:oMath>
+            </m:oMathPara>
+          </w:p>
+        </w:tc>
+        <w:tc>
+          <w:tcPr>
+            <w:tcW w:w="874" w:type="dxa"/>
+          </w:tcPr>
+          <w:p>
+            <w:pPr>
+              <w:rPr>
+                <w:sz w:val="18"/>
+                <w:szCs w:val="20"/>
+              </w:rPr>
+            </w:pPr>
+            <w:r>
+              <w:rPr>
+                <w:sz w:val="18"/>
+                <w:szCs w:val="20"/>
+              </w:rPr>
+              <w:t>Passed</w:t>
+            </w:r>
+          </w:p>
+        </w:tc>
+      </w:tr>
+      <w:tr>
+        <w:trPr>
+          <w:trHeight w:val="661"/>
+        </w:trPr>
+        <w:tc>
+          <w:tcPr>
+            <w:tcW w:w="589" w:type="dxa"/>
+          </w:tcPr>
+          <w:p>
+            <w:pPr>
+              <w:rPr>
+                <w:sz w:val="20"/>
+                <w:szCs w:val="20"/>
+              </w:rPr>
+            </w:pPr>
+            <w:r>
+              <w:rPr>
+                <w:sz w:val="20"/>
+                <w:szCs w:val="20"/>
+              </w:rPr>
+              <w:lastRenderedPageBreak/>
+              <w:t>04</w:t>
+            </w:r>
+          </w:p>
+        </w:tc>
+        <w:tc>
+          <w:tcPr>
+            <w:tcW w:w="2463" w:type="dxa"/>
+          </w:tcPr>
+          <w:p>
+            <w:pPr>
+              <w:rPr>
+                <w:rFonts w:ascii="Cambria Math" w:eastAsia="Calibri" w:hAnsi="Cambria Math" w:cs="Times New Roman"/>
+                <w:sz w:val="18"/>
+                <w:szCs w:val="20"/>
+                <w:oMath/>
               </w:rPr>
             </w:pPr>
             <m:oMathPara>
@@ -23629,15 +24051,185 @@
                     <w:sz w:val="18"/>
                     <w:szCs w:val="20"/>
                   </w:rPr>
-                  <m:t>curTime</m:t>
+                  <m:t>validateWithRoutingtime</m:t>
                 </m:r>
               </m:oMath>
             </m:oMathPara>
           </w:p>
-        </w:tc>
-        <w:tc>
-          <w:tcPr>
-            <w:tcW w:w="2231" w:type="dxa"/>
+          <w:p>
+            <w:pPr>
+              <w:rPr>
+                <w:rFonts w:ascii="Cambria Math" w:eastAsia="Calibri" w:hAnsi="Cambria Math" w:cs="Times New Roman"/>
+                <w:sz w:val="18"/>
+                <w:szCs w:val="20"/>
+                <w:oMath/>
+              </w:rPr>
+            </w:pPr>
+            <m:oMathPara>
+              <m:oMath>
+                <m:r>
+                  <w:rPr>
+                    <w:rFonts w:ascii="Cambria Math" w:eastAsia="Calibri" w:hAnsi="Cambria Math" w:cs="Times New Roman"/>
+                    <w:sz w:val="18"/>
+                    <w:szCs w:val="20"/>
+                  </w:rPr>
+                  <m:t xml:space="preserve">(routeCalcs, eventData, uid, </m:t>
+                </m:r>
+              </m:oMath>
+            </m:oMathPara>
+          </w:p>
+          <w:p>
+            <w:pPr>
+              <w:rPr>
+                <w:rFonts w:ascii="Calibri" w:eastAsia="Calibri" w:hAnsi="Calibri" w:cs="Times New Roman"/>
+                <w:sz w:val="18"/>
+                <w:szCs w:val="20"/>
+              </w:rPr>
+            </w:pPr>
+            <m:oMathPara>
+              <m:oMath>
+                <m:r>
+                  <w:rPr>
+                    <w:rFonts w:ascii="Cambria Math" w:eastAsia="Calibri" w:hAnsi="Cambria Math" w:cs="Times New Roman"/>
+                    <w:sz w:val="18"/>
+                    <w:szCs w:val="20"/>
+                  </w:rPr>
+                  <m:t>calEvent, timeGaps)</m:t>
+                </m:r>
+              </m:oMath>
+            </m:oMathPara>
+          </w:p>
+        </w:tc>
+        <w:tc>
+          <w:tcPr>
+            <w:tcW w:w="2401" w:type="dxa"/>
+          </w:tcPr>
+          <w:p>
+            <w:pPr>
+              <w:rPr>
+                <w:sz w:val="18"/>
+                <w:szCs w:val="20"/>
+              </w:rPr>
+            </w:pPr>
+            <w:r>
+              <w:rPr>
+                <w:sz w:val="18"/>
+                <w:szCs w:val="20"/>
+              </w:rPr>
+              <w:t>Calculates the route times between current time/location and upcoming event, and from upcoming to following event (if any) and lets or denies event addition</w:t>
+            </w:r>
+          </w:p>
+        </w:tc>
+        <w:tc>
+          <w:tcPr>
+            <w:tcW w:w="1885" w:type="dxa"/>
+          </w:tcPr>
+          <w:p>
+            <w:pPr>
+              <w:jc w:val="center"/>
+              <w:rPr>
+                <w:rFonts w:ascii="Calibri" w:eastAsia="Calibri" w:hAnsi="Calibri" w:cs="Times New Roman"/>
+                <w:sz w:val="18"/>
+                <w:szCs w:val="20"/>
+              </w:rPr>
+            </w:pPr>
+            <m:oMathPara>
+              <m:oMath>
+                <m:r>
+                  <w:rPr>
+                    <w:rFonts w:ascii="Cambria Math" w:eastAsia="Calibri" w:hAnsi="Cambria Math" w:cs="Times New Roman"/>
+                    <w:sz w:val="18"/>
+                    <w:szCs w:val="20"/>
+                  </w:rPr>
+                  <m:t>eventData</m:t>
+                </m:r>
+              </m:oMath>
+            </m:oMathPara>
+          </w:p>
+          <w:p>
+            <w:pPr>
+              <w:jc w:val="center"/>
+              <w:rPr>
+                <w:rFonts w:ascii="Calibri" w:eastAsia="Calibri" w:hAnsi="Calibri" w:cs="Times New Roman"/>
+                <w:sz w:val="18"/>
+                <w:szCs w:val="20"/>
+              </w:rPr>
+            </w:pPr>
+            <w:r>
+              <w:rPr>
+                <w:rFonts w:ascii="Calibri" w:eastAsia="Calibri" w:hAnsi="Calibri" w:cs="Times New Roman"/>
+                <w:sz w:val="18"/>
+                <w:szCs w:val="20"/>
+              </w:rPr>
+              <w:t>(from test 01)</w:t>
+            </w:r>
+          </w:p>
+          <w:p>
+            <w:pPr>
+              <w:jc w:val="center"/>
+              <w:rPr>
+                <w:rFonts w:ascii="Calibri" w:eastAsia="Calibri" w:hAnsi="Calibri" w:cs="Times New Roman"/>
+                <w:sz w:val="18"/>
+                <w:szCs w:val="20"/>
+              </w:rPr>
+            </w:pPr>
+            <m:oMathPara>
+              <m:oMath>
+                <m:r>
+                  <w:rPr>
+                    <w:rFonts w:ascii="Cambria Math" w:eastAsia="Calibri" w:hAnsi="Cambria Math" w:cs="Times New Roman"/>
+                    <w:sz w:val="18"/>
+                    <w:szCs w:val="20"/>
+                  </w:rPr>
+                  <m:t>routeCalcs</m:t>
+                </m:r>
+              </m:oMath>
+            </m:oMathPara>
+          </w:p>
+          <w:p>
+            <w:pPr>
+              <w:jc w:val="center"/>
+              <w:rPr>
+                <w:rFonts w:ascii="Calibri" w:eastAsia="Calibri" w:hAnsi="Calibri" w:cs="Times New Roman"/>
+                <w:sz w:val="18"/>
+                <w:szCs w:val="20"/>
+              </w:rPr>
+            </w:pPr>
+            <w:r>
+              <w:rPr>
+                <w:rFonts w:ascii="Calibri" w:eastAsia="Calibri" w:hAnsi="Calibri" w:cs="Times New Roman"/>
+                <w:sz w:val="18"/>
+                <w:szCs w:val="20"/>
+              </w:rPr>
+              <w:t>(from test 03)</w:t>
+            </w:r>
+          </w:p>
+          <w:p>
+            <w:pPr>
+              <w:jc w:val="center"/>
+              <w:rPr>
+                <w:rFonts w:ascii="Calibri" w:eastAsia="Calibri" w:hAnsi="Calibri" w:cs="Times New Roman"/>
+                <w:sz w:val="18"/>
+                <w:szCs w:val="20"/>
+              </w:rPr>
+            </w:pPr>
+            <m:oMathPara>
+              <m:oMath>
+                <m:r>
+                  <w:rPr>
+                    <w:rFonts w:ascii="Cambria Math" w:eastAsia="Calibri" w:hAnsi="Cambria Math" w:cs="Times New Roman"/>
+                    <w:sz w:val="18"/>
+                    <w:szCs w:val="20"/>
+                  </w:rPr>
+                  <m:t>timeGaps</m:t>
+                </m:r>
+              </m:oMath>
+            </m:oMathPara>
+          </w:p>
+        </w:tc>
+        <w:tc>
+          <w:tcPr>
+            <w:tcW w:w="2537" w:type="dxa"/>
           </w:tcPr>
           <w:p>
             <w:pPr>
@@ -23647,33 +24239,130 @@
                 <w:szCs w:val="20"/>
               </w:rPr>
             </w:pPr>
-          </w:p>
-        </w:tc>
-        <w:tc>
-          <w:tcPr>
-            <w:tcW w:w="2152" w:type="dxa"/>
-          </w:tcPr>
-          <w:p>
-            <w:pPr>
+            <m:oMath>
+              <m:r>
+                <w:rPr>
+                  <w:rFonts w:ascii="Cambria Math" w:eastAsia="Times New Roman" w:hAnsi="Cambria Math" w:cs="Times New Roman"/>
+                  <w:sz w:val="18"/>
+                  <w:szCs w:val="20"/>
+                </w:rPr>
+                <m:t>trTimeToEvent</m:t>
+              </m:r>
+            </m:oMath>
+            <w:r>
               <w:rPr>
                 <w:rFonts w:ascii="Calibri" w:eastAsia="Times New Roman" w:hAnsi="Calibri" w:cs="Times New Roman"/>
                 <w:sz w:val="18"/>
                 <w:szCs w:val="20"/>
               </w:rPr>
-            </w:pPr>
-          </w:p>
-        </w:tc>
-        <w:tc>
-          <w:tcPr>
-            <w:tcW w:w="1015" w:type="dxa"/>
-          </w:tcPr>
-          <w:p>
-            <w:pPr>
-              <w:rPr>
+              <w:t xml:space="preserve"> = duration</w:t>
+            </w:r>
+          </w:p>
+          <w:p>
+            <w:pPr>
+              <w:rPr>
+                <w:rFonts w:ascii="Calibri" w:eastAsia="Times New Roman" w:hAnsi="Calibri" w:cs="Times New Roman"/>
                 <w:sz w:val="18"/>
                 <w:szCs w:val="20"/>
               </w:rPr>
             </w:pPr>
+            <m:oMath>
+              <m:r>
+                <w:rPr>
+                  <w:rFonts w:ascii="Cambria Math" w:eastAsia="Times New Roman" w:hAnsi="Cambria Math" w:cs="Times New Roman"/>
+                  <w:sz w:val="18"/>
+                  <w:szCs w:val="20"/>
+                </w:rPr>
+                <m:t xml:space="preserve">trTimeToNxtEvent </m:t>
+              </m:r>
+            </m:oMath>
+            <w:r>
+              <w:rPr>
+                <w:rFonts w:ascii="Calibri" w:eastAsia="Times New Roman" w:hAnsi="Calibri" w:cs="Times New Roman"/>
+                <w:sz w:val="18"/>
+                <w:szCs w:val="20"/>
+              </w:rPr>
+              <w:t>= duration</w:t>
+            </w:r>
+          </w:p>
+        </w:tc>
+        <w:tc>
+          <w:tcPr>
+            <w:tcW w:w="2537" w:type="dxa"/>
+          </w:tcPr>
+          <w:p>
+            <w:pPr>
+              <w:rPr>
+                <w:rFonts w:ascii="Calibri" w:eastAsia="Times New Roman" w:hAnsi="Calibri" w:cs="Times New Roman"/>
+                <w:sz w:val="18"/>
+                <w:szCs w:val="20"/>
+              </w:rPr>
+            </w:pPr>
+            <m:oMath>
+              <m:r>
+                <w:rPr>
+                  <w:rFonts w:ascii="Cambria Math" w:eastAsia="Times New Roman" w:hAnsi="Cambria Math" w:cs="Times New Roman"/>
+                  <w:sz w:val="18"/>
+                  <w:szCs w:val="20"/>
+                </w:rPr>
+                <m:t>trTimeToEvent</m:t>
+              </m:r>
+            </m:oMath>
+            <w:r>
+              <w:rPr>
+                <w:rFonts w:ascii="Calibri" w:eastAsia="Times New Roman" w:hAnsi="Calibri" w:cs="Times New Roman"/>
+                <w:sz w:val="18"/>
+                <w:szCs w:val="20"/>
+              </w:rPr>
+              <w:t xml:space="preserve"> = duration</w:t>
+            </w:r>
+          </w:p>
+          <w:p>
+            <w:pPr>
+              <w:rPr>
+                <w:rFonts w:ascii="Calibri" w:eastAsia="Times New Roman" w:hAnsi="Calibri" w:cs="Times New Roman"/>
+                <w:sz w:val="18"/>
+                <w:szCs w:val="20"/>
+              </w:rPr>
+            </w:pPr>
+            <m:oMath>
+              <m:r>
+                <w:rPr>
+                  <w:rFonts w:ascii="Cambria Math" w:eastAsia="Times New Roman" w:hAnsi="Cambria Math" w:cs="Times New Roman"/>
+                  <w:sz w:val="18"/>
+                  <w:szCs w:val="20"/>
+                </w:rPr>
+                <m:t xml:space="preserve">trTimeToNxtEvent </m:t>
+              </m:r>
+            </m:oMath>
+            <w:r>
+              <w:rPr>
+                <w:rFonts w:ascii="Calibri" w:eastAsia="Times New Roman" w:hAnsi="Calibri" w:cs="Times New Roman"/>
+                <w:sz w:val="18"/>
+                <w:szCs w:val="20"/>
+              </w:rPr>
+              <w:t>= duration</w:t>
+            </w:r>
+          </w:p>
+        </w:tc>
+        <w:tc>
+          <w:tcPr>
+            <w:tcW w:w="874" w:type="dxa"/>
+          </w:tcPr>
+          <w:p>
+            <w:pPr>
+              <w:rPr>
+                <w:sz w:val="18"/>
+                <w:szCs w:val="20"/>
+              </w:rPr>
+            </w:pPr>
+            <w:r>
+              <w:rPr>
+                <w:sz w:val="18"/>
+                <w:szCs w:val="20"/>
+              </w:rPr>
+              <w:t>Passed</w:t>
+            </w:r>
           </w:p>
         </w:tc>
       </w:tr>
@@ -23683,28 +24372,50 @@
         </w:trPr>
         <w:tc>
           <w:tcPr>
-            <w:tcW w:w="616" w:type="dxa"/>
-          </w:tcPr>
-          <w:p>
-            <w:pPr>
-              <w:rPr>
-                <w:sz w:val="20"/>
-                <w:szCs w:val="20"/>
-              </w:rPr>
-            </w:pPr>
-            <w:r>
-              <w:rPr>
-                <w:sz w:val="20"/>
-                <w:szCs w:val="20"/>
-              </w:rPr>
-              <w:t>04</w:t>
-            </w:r>
-          </w:p>
-        </w:tc>
-        <w:tc>
-          <w:tcPr>
-            <w:tcW w:w="1992" w:type="dxa"/>
-          </w:tcPr>
+            <w:tcW w:w="589" w:type="dxa"/>
+          </w:tcPr>
+          <w:p>
+            <w:pPr>
+              <w:rPr>
+                <w:sz w:val="20"/>
+                <w:szCs w:val="20"/>
+              </w:rPr>
+            </w:pPr>
+            <w:r>
+              <w:rPr>
+                <w:sz w:val="20"/>
+                <w:szCs w:val="20"/>
+              </w:rPr>
+              <w:t>05</w:t>
+            </w:r>
+          </w:p>
+        </w:tc>
+        <w:tc>
+          <w:tcPr>
+            <w:tcW w:w="2463" w:type="dxa"/>
+          </w:tcPr>
+          <w:p>
+            <w:pPr>
+              <w:rPr>
+                <w:rFonts w:ascii="Cambria Math" w:eastAsia="Calibri" w:hAnsi="Cambria Math" w:cs="Times New Roman"/>
+                <w:sz w:val="18"/>
+                <w:szCs w:val="20"/>
+                <w:oMath/>
+              </w:rPr>
+            </w:pPr>
+            <m:oMathPara>
+              <m:oMath>
+                <m:r>
+                  <w:rPr>
+                    <w:rFonts w:ascii="Cambria Math" w:eastAsia="Calibri" w:hAnsi="Cambria Math" w:cs="Times New Roman"/>
+                    <w:sz w:val="18"/>
+                    <w:szCs w:val="20"/>
+                  </w:rPr>
+                  <m:t>newEventAdditionProcess</m:t>
+                </m:r>
+              </m:oMath>
+            </m:oMathPara>
+          </w:p>
           <w:p>
             <w:pPr>
               <w:rPr>
@@ -23713,11 +24424,23 @@
                 <w:szCs w:val="20"/>
               </w:rPr>
             </w:pPr>
-          </w:p>
-        </w:tc>
-        <w:tc>
-          <w:tcPr>
-            <w:tcW w:w="3540" w:type="dxa"/>
+            <m:oMathPara>
+              <m:oMath>
+                <m:r>
+                  <w:rPr>
+                    <w:rFonts w:ascii="Cambria Math" w:eastAsia="Calibri" w:hAnsi="Cambria Math" w:cs="Times New Roman"/>
+                    <w:sz w:val="18"/>
+                    <w:szCs w:val="20"/>
+                  </w:rPr>
+                  <m:t>(uid, eventData)</m:t>
+                </m:r>
+              </m:oMath>
+            </m:oMathPara>
+          </w:p>
+        </w:tc>
+        <w:tc>
+          <w:tcPr>
+            <w:tcW w:w="2401" w:type="dxa"/>
           </w:tcPr>
           <w:p>
             <w:pPr>
@@ -23726,25 +24449,59 @@
                 <w:szCs w:val="20"/>
               </w:rPr>
             </w:pPr>
-          </w:p>
-        </w:tc>
-        <w:tc>
-          <w:tcPr>
-            <w:tcW w:w="1740" w:type="dxa"/>
-          </w:tcPr>
-          <w:p>
-            <w:pPr>
+            <w:r>
+              <w:rPr>
+                <w:sz w:val="18"/>
+                <w:szCs w:val="20"/>
+              </w:rPr>
+              <w:t>Adds the event to calendar and writes new event to database</w:t>
+            </w:r>
+          </w:p>
+        </w:tc>
+        <w:tc>
+          <w:tcPr>
+            <w:tcW w:w="1885" w:type="dxa"/>
+          </w:tcPr>
+          <w:p>
+            <w:pPr>
+              <w:jc w:val="center"/>
               <w:rPr>
                 <w:rFonts w:ascii="Calibri" w:eastAsia="Calibri" w:hAnsi="Calibri" w:cs="Times New Roman"/>
                 <w:sz w:val="18"/>
                 <w:szCs w:val="20"/>
               </w:rPr>
             </w:pPr>
-          </w:p>
-        </w:tc>
-        <w:tc>
-          <w:tcPr>
-            <w:tcW w:w="2231" w:type="dxa"/>
+            <m:oMathPara>
+              <m:oMath>
+                <m:r>
+                  <w:rPr>
+                    <w:rFonts w:ascii="Cambria Math" w:eastAsia="Calibri" w:hAnsi="Cambria Math" w:cs="Times New Roman"/>
+                    <w:sz w:val="18"/>
+                    <w:szCs w:val="20"/>
+                  </w:rPr>
+                  <m:t>eventData, uid</m:t>
+                </m:r>
+              </m:oMath>
+            </m:oMathPara>
+          </w:p>
+        </w:tc>
+        <w:tc>
+          <w:tcPr>
+            <w:tcW w:w="2537" w:type="dxa"/>
+          </w:tcPr>
+          <w:p>
+            <w:pPr>
+              <w:rPr>
+                <w:rFonts w:ascii="Calibri" w:eastAsia="Calibri" w:hAnsi="Calibri" w:cs="Times New Roman"/>
+                <w:sz w:val="18"/>
+                <w:szCs w:val="20"/>
+              </w:rPr>
+            </w:pPr>
+          </w:p>
+        </w:tc>
+        <w:tc>
+          <w:tcPr>
+            <w:tcW w:w="2537" w:type="dxa"/>
           </w:tcPr>
           <w:p>
             <w:pPr>
@@ -23758,29 +24515,22 @@
         </w:tc>
         <w:tc>
           <w:tcPr>
-            <w:tcW w:w="2152" w:type="dxa"/>
-          </w:tcPr>
-          <w:p>
-            <w:pPr>
-              <w:rPr>
-                <w:rFonts w:ascii="Calibri" w:eastAsia="Times New Roman" w:hAnsi="Calibri" w:cs="Times New Roman"/>
+            <w:tcW w:w="874" w:type="dxa"/>
+          </w:tcPr>
+          <w:p>
+            <w:pPr>
+              <w:rPr>
                 <w:sz w:val="18"/>
                 <w:szCs w:val="20"/>
               </w:rPr>
             </w:pPr>
-          </w:p>
-        </w:tc>
-        <w:tc>
-          <w:tcPr>
-            <w:tcW w:w="1015" w:type="dxa"/>
-          </w:tcPr>
-          <w:p>
-            <w:pPr>
+            <w:r>
               <w:rPr>
                 <w:sz w:val="18"/>
                 <w:szCs w:val="20"/>
               </w:rPr>
-            </w:pPr>
+              <w:t>Passed</w:t>
+            </w:r>
           </w:p>
         </w:tc>
       </w:tr>
@@ -23794,11 +24544,8 @@
     </w:p>
     <w:p>
       <w:r>
-        <w:lastRenderedPageBreak/>
         <w:br w:type="page"/>
       </w:r>
-      <w:bookmarkStart w:id="0" w:name="_GoBack"/>
-      <w:bookmarkEnd w:id="0"/>
     </w:p>
     <w:tbl>
       <w:tblPr>
@@ -24301,7 +25048,17 @@
                     <w:sz w:val="20"/>
                     <w:szCs w:val="20"/>
                   </w:rPr>
-                  <m:t>getSettings()</m:t>
+                  <m:t>getSett</m:t>
+                </m:r>
+                <w:bookmarkStart w:id="0" w:name="_GoBack"/>
+                <w:bookmarkEnd w:id="0"/>
+                <m:r>
+                  <w:rPr>
+                    <w:rFonts w:ascii="Cambria Math" w:hAnsi="Cambria Math"/>
+                    <w:sz w:val="20"/>
+                    <w:szCs w:val="20"/>
+                  </w:rPr>
+                  <m:t>ings()</m:t>
                 </m:r>
               </m:oMath>
             </m:oMathPara>

</xml_diff>

<commit_message>
test report unit test trial
</commit_message>
<xml_diff>
--- a/docs/20190311_testReport.docx
+++ b/docs/20190311_testReport.docx
@@ -20774,23 +20774,13 @@
               </w:rPr>
               <w:t xml:space="preserve"> (c</w:t>
             </w:r>
-            <w:proofErr w:type="spellStart"/>
             <w:r>
               <w:rPr>
                 <w:sz w:val="20"/>
                 <w:szCs w:val="20"/>
                 <w:lang w:val="en-US"/>
               </w:rPr>
-              <w:t>orrect</w:t>
-            </w:r>
-            <w:proofErr w:type="spellEnd"/>
-            <w:r>
-              <w:rPr>
-                <w:sz w:val="20"/>
-                <w:szCs w:val="20"/>
-                <w:lang w:val="en-US"/>
-              </w:rPr>
-              <w:t xml:space="preserve"> password, incorrect username</w:t>
+              <w:t>orrect password, incorrect username</w:t>
             </w:r>
             <w:r>
               <w:rPr>
@@ -22231,6 +22221,14 @@
               </w:rPr>
               <w:t xml:space="preserve">nd: </w:t>
             </w:r>
+            <w:r>
+              <w:rPr>
+                <w:sz w:val="20"/>
+                <w:szCs w:val="20"/>
+                <w:lang w:val="en-US"/>
+              </w:rPr>
+              <w:t>10:30. Location: Viale Tunisia, 24. Description: null.</w:t>
+            </w:r>
           </w:p>
         </w:tc>
       </w:tr>
@@ -22597,23 +22595,7 @@
                     <w:sz w:val="18"/>
                     <w:szCs w:val="20"/>
                   </w:rPr>
-                  <m:t>end: moment(04-03-2019T1</m:t>
-                </m:r>
-                <m:r>
-                  <w:rPr>
-                    <w:rFonts w:ascii="Cambria Math" w:eastAsiaTheme="minorEastAsia" w:hAnsi="Cambria Math"/>
-                    <w:sz w:val="18"/>
-                    <w:szCs w:val="20"/>
-                  </w:rPr>
-                  <m:t>5</m:t>
-                </m:r>
-                <m:r>
-                  <w:rPr>
-                    <w:rFonts w:ascii="Cambria Math" w:eastAsiaTheme="minorEastAsia" w:hAnsi="Cambria Math"/>
-                    <w:sz w:val="18"/>
-                    <w:szCs w:val="20"/>
-                  </w:rPr>
-                  <m:t>:00.00+1),</m:t>
+                  <m:t>end: moment(04-03-2019T15:00.00+1),</m:t>
                 </m:r>
               </m:oMath>
             </m:oMathPara>
@@ -22766,23 +22748,7 @@
                     <w:sz w:val="18"/>
                     <w:szCs w:val="20"/>
                   </w:rPr>
-                  <m:t>end: moment(04-03-2019T1</m:t>
-                </m:r>
-                <m:r>
-                  <w:rPr>
-                    <w:rFonts w:ascii="Cambria Math" w:eastAsiaTheme="minorEastAsia" w:hAnsi="Cambria Math"/>
-                    <w:sz w:val="18"/>
-                    <w:szCs w:val="20"/>
-                  </w:rPr>
-                  <m:t>5</m:t>
-                </m:r>
-                <m:r>
-                  <w:rPr>
-                    <w:rFonts w:ascii="Cambria Math" w:eastAsiaTheme="minorEastAsia" w:hAnsi="Cambria Math"/>
-                    <w:sz w:val="18"/>
-                    <w:szCs w:val="20"/>
-                  </w:rPr>
-                  <m:t>:00.00+1),</m:t>
+                  <m:t>end: moment(04-03-2019T15:00.00+1),</m:t>
                 </m:r>
               </m:oMath>
             </m:oMathPara>
@@ -24554,13 +24520,13 @@
         <w:tblLook w:val="04A0" w:firstRow="1" w:lastRow="0" w:firstColumn="1" w:lastColumn="0" w:noHBand="0" w:noVBand="1"/>
       </w:tblPr>
       <w:tblGrid>
-        <w:gridCol w:w="616"/>
-        <w:gridCol w:w="1992"/>
-        <w:gridCol w:w="3540"/>
-        <w:gridCol w:w="1740"/>
-        <w:gridCol w:w="2231"/>
-        <w:gridCol w:w="2152"/>
-        <w:gridCol w:w="1015"/>
+        <w:gridCol w:w="615"/>
+        <w:gridCol w:w="2237"/>
+        <w:gridCol w:w="3448"/>
+        <w:gridCol w:w="1698"/>
+        <w:gridCol w:w="2176"/>
+        <w:gridCol w:w="2106"/>
+        <w:gridCol w:w="1006"/>
       </w:tblGrid>
       <w:tr>
         <w:trPr>
@@ -24856,6 +24822,100 @@
                 <w:szCs w:val="20"/>
               </w:rPr>
               <w:t>07 March 2019</w:t>
+            </w:r>
+          </w:p>
+        </w:tc>
+      </w:tr>
+      <w:tr>
+        <w:trPr>
+          <w:trHeight w:val="359"/>
+        </w:trPr>
+        <w:tc>
+          <w:tcPr>
+            <w:tcW w:w="2608" w:type="dxa"/>
+            <w:gridSpan w:val="2"/>
+            <w:shd w:val="clear" w:color="auto" w:fill="D9E2F3" w:themeFill="accent1" w:themeFillTint="33"/>
+          </w:tcPr>
+          <w:p>
+            <w:pPr>
+              <w:jc w:val="right"/>
+              <w:rPr>
+                <w:sz w:val="20"/>
+                <w:szCs w:val="20"/>
+              </w:rPr>
+            </w:pPr>
+            <w:r>
+              <w:rPr>
+                <w:sz w:val="20"/>
+                <w:szCs w:val="20"/>
+              </w:rPr>
+              <w:t>Test set:</w:t>
+            </w:r>
+          </w:p>
+        </w:tc>
+        <w:tc>
+          <w:tcPr>
+            <w:tcW w:w="10678" w:type="dxa"/>
+            <w:gridSpan w:val="5"/>
+          </w:tcPr>
+          <w:p>
+            <w:pPr>
+              <w:ind w:left="360"/>
+              <w:rPr>
+                <w:sz w:val="20"/>
+                <w:szCs w:val="20"/>
+              </w:rPr>
+            </w:pPr>
+            <w:r>
+              <w:rPr>
+                <w:sz w:val="20"/>
+                <w:szCs w:val="20"/>
+              </w:rPr>
+              <w:t xml:space="preserve">1.    </w:t>
+            </w:r>
+            <w:r>
+              <w:rPr>
+                <w:sz w:val="20"/>
+                <w:szCs w:val="20"/>
+              </w:rPr>
+              <w:t>New user, no events created</w:t>
+            </w:r>
+            <w:r>
+              <w:rPr>
+                <w:sz w:val="20"/>
+                <w:szCs w:val="20"/>
+              </w:rPr>
+              <w:t>.</w:t>
+            </w:r>
+          </w:p>
+          <w:p>
+            <w:pPr>
+              <w:ind w:left="360"/>
+              <w:rPr>
+                <w:sz w:val="20"/>
+                <w:szCs w:val="20"/>
+              </w:rPr>
+            </w:pPr>
+            <w:r>
+              <w:rPr>
+                <w:sz w:val="20"/>
+                <w:szCs w:val="20"/>
+              </w:rPr>
+              <w:t xml:space="preserve">2.    </w:t>
+            </w:r>
+            <w:r>
+              <w:rPr>
+                <w:sz w:val="20"/>
+                <w:szCs w:val="20"/>
+              </w:rPr>
+              <w:t xml:space="preserve">Existing user, </w:t>
+            </w:r>
+            <w:r>
+              <w:rPr>
+                <w:sz w:val="20"/>
+                <w:szCs w:val="20"/>
+              </w:rPr>
+              <w:t>three upcoming events.</w:t>
             </w:r>
           </w:p>
         </w:tc>
@@ -25048,17 +25108,7 @@
                     <w:sz w:val="20"/>
                     <w:szCs w:val="20"/>
                   </w:rPr>
-                  <m:t>getSett</m:t>
-                </m:r>
-                <w:bookmarkStart w:id="0" w:name="_GoBack"/>
-                <w:bookmarkEnd w:id="0"/>
-                <m:r>
-                  <w:rPr>
-                    <w:rFonts w:ascii="Cambria Math" w:hAnsi="Cambria Math"/>
-                    <w:sz w:val="20"/>
-                    <w:szCs w:val="20"/>
-                  </w:rPr>
-                  <m:t>ings()</m:t>
+                  <m:t>checkAuth()</m:t>
                 </m:r>
               </m:oMath>
             </m:oMathPara>
@@ -25075,30 +25125,6 @@
                 <w:szCs w:val="20"/>
               </w:rPr>
             </w:pPr>
-            <w:r>
-              <w:rPr>
-                <w:sz w:val="20"/>
-                <w:szCs w:val="20"/>
-              </w:rPr>
-              <w:t>Retrieves the user ID to connect to firebase database and gets the user settings object.</w:t>
-            </w:r>
-            <w:r>
-              <w:rPr>
-                <w:sz w:val="20"/>
-                <w:szCs w:val="20"/>
-              </w:rPr>
-              <w:t xml:space="preserve"> Context: </w:t>
-            </w:r>
-            <m:oMath>
-              <m:r>
-                <w:rPr>
-                  <w:rFonts w:ascii="Cambria Math" w:hAnsi="Cambria Math"/>
-                  <w:sz w:val="20"/>
-                  <w:szCs w:val="20"/>
-                </w:rPr>
-                <m:t>any</m:t>
-              </m:r>
-            </m:oMath>
           </w:p>
         </w:tc>
         <w:tc>
@@ -25192,6 +25218,716 @@
               </w:rPr>
               <w:t>Passed</w:t>
             </w:r>
+          </w:p>
+        </w:tc>
+      </w:tr>
+      <w:tr>
+        <w:trPr>
+          <w:trHeight w:val="661"/>
+        </w:trPr>
+        <w:tc>
+          <w:tcPr>
+            <w:tcW w:w="616" w:type="dxa"/>
+          </w:tcPr>
+          <w:p>
+            <w:pPr>
+              <w:rPr>
+                <w:sz w:val="20"/>
+                <w:szCs w:val="20"/>
+              </w:rPr>
+            </w:pPr>
+            <w:r>
+              <w:rPr>
+                <w:sz w:val="20"/>
+                <w:szCs w:val="20"/>
+              </w:rPr>
+              <w:t>02</w:t>
+            </w:r>
+          </w:p>
+        </w:tc>
+        <w:tc>
+          <w:tcPr>
+            <w:tcW w:w="1992" w:type="dxa"/>
+          </w:tcPr>
+          <w:p>
+            <w:pPr>
+              <w:rPr>
+                <w:rFonts w:ascii="Calibri" w:eastAsia="Calibri" w:hAnsi="Calibri" w:cs="Times New Roman"/>
+                <w:sz w:val="20"/>
+                <w:szCs w:val="20"/>
+              </w:rPr>
+            </w:pPr>
+            <m:oMathPara>
+              <m:oMath>
+                <m:r>
+                  <w:rPr>
+                    <w:rFonts w:ascii="Cambria Math" w:eastAsia="Calibri" w:hAnsi="Cambria Math" w:cs="Times New Roman"/>
+                    <w:sz w:val="20"/>
+                    <w:szCs w:val="20"/>
+                  </w:rPr>
+                  <m:t>getLocation()</m:t>
+                </m:r>
+              </m:oMath>
+            </m:oMathPara>
+          </w:p>
+        </w:tc>
+        <w:tc>
+          <w:tcPr>
+            <w:tcW w:w="3540" w:type="dxa"/>
+          </w:tcPr>
+          <w:p>
+            <w:pPr>
+              <w:rPr>
+                <w:sz w:val="20"/>
+                <w:szCs w:val="20"/>
+              </w:rPr>
+            </w:pPr>
+          </w:p>
+        </w:tc>
+        <w:tc>
+          <w:tcPr>
+            <w:tcW w:w="1740" w:type="dxa"/>
+          </w:tcPr>
+          <w:p>
+            <w:pPr>
+              <w:rPr>
+                <w:sz w:val="20"/>
+                <w:szCs w:val="20"/>
+              </w:rPr>
+            </w:pPr>
+          </w:p>
+        </w:tc>
+        <w:tc>
+          <w:tcPr>
+            <w:tcW w:w="2231" w:type="dxa"/>
+          </w:tcPr>
+          <w:p>
+            <w:pPr>
+              <w:rPr>
+                <w:rFonts w:ascii="Calibri" w:eastAsia="Calibri" w:hAnsi="Calibri" w:cs="Times New Roman"/>
+                <w:sz w:val="20"/>
+                <w:szCs w:val="20"/>
+              </w:rPr>
+            </w:pPr>
+          </w:p>
+        </w:tc>
+        <w:tc>
+          <w:tcPr>
+            <w:tcW w:w="2152" w:type="dxa"/>
+          </w:tcPr>
+          <w:p>
+            <w:pPr>
+              <w:rPr>
+                <w:rFonts w:ascii="Calibri" w:eastAsia="Calibri" w:hAnsi="Calibri" w:cs="Times New Roman"/>
+                <w:sz w:val="20"/>
+                <w:szCs w:val="20"/>
+              </w:rPr>
+            </w:pPr>
+          </w:p>
+        </w:tc>
+        <w:tc>
+          <w:tcPr>
+            <w:tcW w:w="1015" w:type="dxa"/>
+          </w:tcPr>
+          <w:p>
+            <w:pPr>
+              <w:rPr>
+                <w:sz w:val="20"/>
+                <w:szCs w:val="20"/>
+              </w:rPr>
+            </w:pPr>
+          </w:p>
+        </w:tc>
+      </w:tr>
+      <w:tr>
+        <w:trPr>
+          <w:trHeight w:val="661"/>
+        </w:trPr>
+        <w:tc>
+          <w:tcPr>
+            <w:tcW w:w="616" w:type="dxa"/>
+          </w:tcPr>
+          <w:p>
+            <w:pPr>
+              <w:rPr>
+                <w:sz w:val="20"/>
+                <w:szCs w:val="20"/>
+              </w:rPr>
+            </w:pPr>
+            <w:r>
+              <w:rPr>
+                <w:sz w:val="20"/>
+                <w:szCs w:val="20"/>
+              </w:rPr>
+              <w:t>03</w:t>
+            </w:r>
+          </w:p>
+        </w:tc>
+        <w:tc>
+          <w:tcPr>
+            <w:tcW w:w="1992" w:type="dxa"/>
+          </w:tcPr>
+          <w:p>
+            <w:pPr>
+              <w:rPr>
+                <w:rFonts w:ascii="Calibri" w:eastAsia="Calibri" w:hAnsi="Calibri" w:cs="Times New Roman"/>
+                <w:sz w:val="20"/>
+                <w:szCs w:val="20"/>
+              </w:rPr>
+            </w:pPr>
+            <m:oMathPara>
+              <m:oMath>
+                <m:r>
+                  <w:rPr>
+                    <w:rFonts w:ascii="Cambria Math" w:eastAsia="Calibri" w:hAnsi="Cambria Math" w:cs="Times New Roman"/>
+                    <w:sz w:val="20"/>
+                    <w:szCs w:val="20"/>
+                  </w:rPr>
+                  <m:t>showPosition()</m:t>
+                </m:r>
+              </m:oMath>
+            </m:oMathPara>
+          </w:p>
+        </w:tc>
+        <w:tc>
+          <w:tcPr>
+            <w:tcW w:w="3540" w:type="dxa"/>
+          </w:tcPr>
+          <w:p>
+            <w:pPr>
+              <w:rPr>
+                <w:sz w:val="20"/>
+                <w:szCs w:val="20"/>
+              </w:rPr>
+            </w:pPr>
+            <w:bookmarkStart w:id="0" w:name="_GoBack"/>
+            <w:bookmarkEnd w:id="0"/>
+          </w:p>
+        </w:tc>
+        <w:tc>
+          <w:tcPr>
+            <w:tcW w:w="1740" w:type="dxa"/>
+          </w:tcPr>
+          <w:p>
+            <w:pPr>
+              <w:rPr>
+                <w:sz w:val="20"/>
+                <w:szCs w:val="20"/>
+              </w:rPr>
+            </w:pPr>
+          </w:p>
+        </w:tc>
+        <w:tc>
+          <w:tcPr>
+            <w:tcW w:w="2231" w:type="dxa"/>
+          </w:tcPr>
+          <w:p>
+            <w:pPr>
+              <w:rPr>
+                <w:rFonts w:ascii="Calibri" w:eastAsia="Calibri" w:hAnsi="Calibri" w:cs="Times New Roman"/>
+                <w:sz w:val="20"/>
+                <w:szCs w:val="20"/>
+              </w:rPr>
+            </w:pPr>
+          </w:p>
+        </w:tc>
+        <w:tc>
+          <w:tcPr>
+            <w:tcW w:w="2152" w:type="dxa"/>
+          </w:tcPr>
+          <w:p>
+            <w:pPr>
+              <w:rPr>
+                <w:rFonts w:ascii="Calibri" w:eastAsia="Calibri" w:hAnsi="Calibri" w:cs="Times New Roman"/>
+                <w:sz w:val="20"/>
+                <w:szCs w:val="20"/>
+              </w:rPr>
+            </w:pPr>
+          </w:p>
+        </w:tc>
+        <w:tc>
+          <w:tcPr>
+            <w:tcW w:w="1015" w:type="dxa"/>
+          </w:tcPr>
+          <w:p>
+            <w:pPr>
+              <w:rPr>
+                <w:sz w:val="20"/>
+                <w:szCs w:val="20"/>
+              </w:rPr>
+            </w:pPr>
+          </w:p>
+        </w:tc>
+      </w:tr>
+      <w:tr>
+        <w:trPr>
+          <w:trHeight w:val="661"/>
+        </w:trPr>
+        <w:tc>
+          <w:tcPr>
+            <w:tcW w:w="616" w:type="dxa"/>
+          </w:tcPr>
+          <w:p>
+            <w:pPr>
+              <w:rPr>
+                <w:sz w:val="20"/>
+                <w:szCs w:val="20"/>
+              </w:rPr>
+            </w:pPr>
+            <w:r>
+              <w:rPr>
+                <w:sz w:val="20"/>
+                <w:szCs w:val="20"/>
+              </w:rPr>
+              <w:t>04</w:t>
+            </w:r>
+          </w:p>
+        </w:tc>
+        <w:tc>
+          <w:tcPr>
+            <w:tcW w:w="1992" w:type="dxa"/>
+          </w:tcPr>
+          <w:p>
+            <w:pPr>
+              <w:rPr>
+                <w:rFonts w:ascii="Calibri" w:eastAsia="Calibri" w:hAnsi="Calibri" w:cs="Times New Roman"/>
+                <w:sz w:val="20"/>
+                <w:szCs w:val="20"/>
+              </w:rPr>
+            </w:pPr>
+            <m:oMathPara>
+              <m:oMath>
+                <m:r>
+                  <w:rPr>
+                    <w:rFonts w:ascii="Cambria Math" w:eastAsia="Calibri" w:hAnsi="Cambria Math" w:cs="Times New Roman"/>
+                    <w:sz w:val="20"/>
+                    <w:szCs w:val="20"/>
+                  </w:rPr>
+                  <m:t>mapWmyLoc()</m:t>
+                </m:r>
+              </m:oMath>
+            </m:oMathPara>
+          </w:p>
+        </w:tc>
+        <w:tc>
+          <w:tcPr>
+            <w:tcW w:w="3540" w:type="dxa"/>
+          </w:tcPr>
+          <w:p>
+            <w:pPr>
+              <w:rPr>
+                <w:sz w:val="20"/>
+                <w:szCs w:val="20"/>
+              </w:rPr>
+            </w:pPr>
+          </w:p>
+        </w:tc>
+        <w:tc>
+          <w:tcPr>
+            <w:tcW w:w="1740" w:type="dxa"/>
+          </w:tcPr>
+          <w:p>
+            <w:pPr>
+              <w:rPr>
+                <w:sz w:val="20"/>
+                <w:szCs w:val="20"/>
+              </w:rPr>
+            </w:pPr>
+          </w:p>
+        </w:tc>
+        <w:tc>
+          <w:tcPr>
+            <w:tcW w:w="2231" w:type="dxa"/>
+          </w:tcPr>
+          <w:p>
+            <w:pPr>
+              <w:rPr>
+                <w:rFonts w:ascii="Calibri" w:eastAsia="Calibri" w:hAnsi="Calibri" w:cs="Times New Roman"/>
+                <w:sz w:val="20"/>
+                <w:szCs w:val="20"/>
+              </w:rPr>
+            </w:pPr>
+          </w:p>
+        </w:tc>
+        <w:tc>
+          <w:tcPr>
+            <w:tcW w:w="2152" w:type="dxa"/>
+          </w:tcPr>
+          <w:p>
+            <w:pPr>
+              <w:rPr>
+                <w:rFonts w:ascii="Calibri" w:eastAsia="Calibri" w:hAnsi="Calibri" w:cs="Times New Roman"/>
+                <w:sz w:val="20"/>
+                <w:szCs w:val="20"/>
+              </w:rPr>
+            </w:pPr>
+          </w:p>
+        </w:tc>
+        <w:tc>
+          <w:tcPr>
+            <w:tcW w:w="1015" w:type="dxa"/>
+          </w:tcPr>
+          <w:p>
+            <w:pPr>
+              <w:rPr>
+                <w:sz w:val="20"/>
+                <w:szCs w:val="20"/>
+              </w:rPr>
+            </w:pPr>
+          </w:p>
+        </w:tc>
+      </w:tr>
+      <w:tr>
+        <w:trPr>
+          <w:trHeight w:val="661"/>
+        </w:trPr>
+        <w:tc>
+          <w:tcPr>
+            <w:tcW w:w="616" w:type="dxa"/>
+          </w:tcPr>
+          <w:p>
+            <w:pPr>
+              <w:rPr>
+                <w:sz w:val="20"/>
+                <w:szCs w:val="20"/>
+              </w:rPr>
+            </w:pPr>
+            <w:r>
+              <w:rPr>
+                <w:sz w:val="20"/>
+                <w:szCs w:val="20"/>
+              </w:rPr>
+              <w:t>05</w:t>
+            </w:r>
+          </w:p>
+        </w:tc>
+        <w:tc>
+          <w:tcPr>
+            <w:tcW w:w="1992" w:type="dxa"/>
+          </w:tcPr>
+          <w:p>
+            <w:pPr>
+              <w:rPr>
+                <w:rFonts w:ascii="Calibri" w:eastAsia="Calibri" w:hAnsi="Calibri" w:cs="Times New Roman"/>
+                <w:sz w:val="20"/>
+                <w:szCs w:val="20"/>
+              </w:rPr>
+            </w:pPr>
+            <m:oMathPara>
+              <m:oMath>
+                <m:r>
+                  <w:rPr>
+                    <w:rFonts w:ascii="Cambria Math" w:eastAsia="Calibri" w:hAnsi="Cambria Math" w:cs="Times New Roman"/>
+                    <w:sz w:val="20"/>
+                    <w:szCs w:val="20"/>
+                  </w:rPr>
+                  <m:t>gotAllUpcEvtCoords()</m:t>
+                </m:r>
+              </m:oMath>
+            </m:oMathPara>
+          </w:p>
+        </w:tc>
+        <w:tc>
+          <w:tcPr>
+            <w:tcW w:w="3540" w:type="dxa"/>
+          </w:tcPr>
+          <w:p>
+            <w:pPr>
+              <w:rPr>
+                <w:sz w:val="20"/>
+                <w:szCs w:val="20"/>
+              </w:rPr>
+            </w:pPr>
+          </w:p>
+        </w:tc>
+        <w:tc>
+          <w:tcPr>
+            <w:tcW w:w="1740" w:type="dxa"/>
+          </w:tcPr>
+          <w:p>
+            <w:pPr>
+              <w:rPr>
+                <w:sz w:val="20"/>
+                <w:szCs w:val="20"/>
+              </w:rPr>
+            </w:pPr>
+          </w:p>
+        </w:tc>
+        <w:tc>
+          <w:tcPr>
+            <w:tcW w:w="2231" w:type="dxa"/>
+          </w:tcPr>
+          <w:p>
+            <w:pPr>
+              <w:rPr>
+                <w:rFonts w:ascii="Calibri" w:eastAsia="Calibri" w:hAnsi="Calibri" w:cs="Times New Roman"/>
+                <w:sz w:val="20"/>
+                <w:szCs w:val="20"/>
+              </w:rPr>
+            </w:pPr>
+          </w:p>
+        </w:tc>
+        <w:tc>
+          <w:tcPr>
+            <w:tcW w:w="2152" w:type="dxa"/>
+          </w:tcPr>
+          <w:p>
+            <w:pPr>
+              <w:rPr>
+                <w:rFonts w:ascii="Calibri" w:eastAsia="Calibri" w:hAnsi="Calibri" w:cs="Times New Roman"/>
+                <w:sz w:val="20"/>
+                <w:szCs w:val="20"/>
+              </w:rPr>
+            </w:pPr>
+          </w:p>
+        </w:tc>
+        <w:tc>
+          <w:tcPr>
+            <w:tcW w:w="1015" w:type="dxa"/>
+          </w:tcPr>
+          <w:p>
+            <w:pPr>
+              <w:rPr>
+                <w:sz w:val="20"/>
+                <w:szCs w:val="20"/>
+              </w:rPr>
+            </w:pPr>
+          </w:p>
+        </w:tc>
+      </w:tr>
+      <w:tr>
+        <w:trPr>
+          <w:trHeight w:val="661"/>
+        </w:trPr>
+        <w:tc>
+          <w:tcPr>
+            <w:tcW w:w="616" w:type="dxa"/>
+          </w:tcPr>
+          <w:p>
+            <w:pPr>
+              <w:rPr>
+                <w:sz w:val="20"/>
+                <w:szCs w:val="20"/>
+              </w:rPr>
+            </w:pPr>
+            <w:r>
+              <w:rPr>
+                <w:sz w:val="20"/>
+                <w:szCs w:val="20"/>
+              </w:rPr>
+              <w:t>06</w:t>
+            </w:r>
+          </w:p>
+        </w:tc>
+        <w:tc>
+          <w:tcPr>
+            <w:tcW w:w="1992" w:type="dxa"/>
+          </w:tcPr>
+          <w:p>
+            <w:pPr>
+              <w:rPr>
+                <w:rFonts w:ascii="Calibri" w:eastAsia="Calibri" w:hAnsi="Calibri" w:cs="Times New Roman"/>
+                <w:sz w:val="20"/>
+                <w:szCs w:val="20"/>
+              </w:rPr>
+            </w:pPr>
+            <m:oMathPara>
+              <m:oMath>
+                <m:r>
+                  <w:rPr>
+                    <w:rFonts w:ascii="Cambria Math" w:eastAsia="Calibri" w:hAnsi="Cambria Math" w:cs="Times New Roman"/>
+                    <w:sz w:val="20"/>
+                    <w:szCs w:val="20"/>
+                  </w:rPr>
+                  <m:t>gotAllUpcEvtRoutes()</m:t>
+                </m:r>
+              </m:oMath>
+            </m:oMathPara>
+          </w:p>
+        </w:tc>
+        <w:tc>
+          <w:tcPr>
+            <w:tcW w:w="3540" w:type="dxa"/>
+          </w:tcPr>
+          <w:p>
+            <w:pPr>
+              <w:rPr>
+                <w:sz w:val="20"/>
+                <w:szCs w:val="20"/>
+              </w:rPr>
+            </w:pPr>
+          </w:p>
+        </w:tc>
+        <w:tc>
+          <w:tcPr>
+            <w:tcW w:w="1740" w:type="dxa"/>
+          </w:tcPr>
+          <w:p>
+            <w:pPr>
+              <w:rPr>
+                <w:sz w:val="20"/>
+                <w:szCs w:val="20"/>
+              </w:rPr>
+            </w:pPr>
+          </w:p>
+        </w:tc>
+        <w:tc>
+          <w:tcPr>
+            <w:tcW w:w="2231" w:type="dxa"/>
+          </w:tcPr>
+          <w:p>
+            <w:pPr>
+              <w:rPr>
+                <w:rFonts w:ascii="Calibri" w:eastAsia="Calibri" w:hAnsi="Calibri" w:cs="Times New Roman"/>
+                <w:sz w:val="20"/>
+                <w:szCs w:val="20"/>
+              </w:rPr>
+            </w:pPr>
+          </w:p>
+        </w:tc>
+        <w:tc>
+          <w:tcPr>
+            <w:tcW w:w="2152" w:type="dxa"/>
+          </w:tcPr>
+          <w:p>
+            <w:pPr>
+              <w:rPr>
+                <w:rFonts w:ascii="Calibri" w:eastAsia="Calibri" w:hAnsi="Calibri" w:cs="Times New Roman"/>
+                <w:sz w:val="20"/>
+                <w:szCs w:val="20"/>
+              </w:rPr>
+            </w:pPr>
+          </w:p>
+        </w:tc>
+        <w:tc>
+          <w:tcPr>
+            <w:tcW w:w="1015" w:type="dxa"/>
+          </w:tcPr>
+          <w:p>
+            <w:pPr>
+              <w:rPr>
+                <w:sz w:val="20"/>
+                <w:szCs w:val="20"/>
+              </w:rPr>
+            </w:pPr>
+          </w:p>
+        </w:tc>
+      </w:tr>
+      <w:tr>
+        <w:trPr>
+          <w:trHeight w:val="661"/>
+        </w:trPr>
+        <w:tc>
+          <w:tcPr>
+            <w:tcW w:w="616" w:type="dxa"/>
+          </w:tcPr>
+          <w:p>
+            <w:pPr>
+              <w:rPr>
+                <w:sz w:val="20"/>
+                <w:szCs w:val="20"/>
+              </w:rPr>
+            </w:pPr>
+            <w:r>
+              <w:rPr>
+                <w:sz w:val="20"/>
+                <w:szCs w:val="20"/>
+              </w:rPr>
+              <w:t>07</w:t>
+            </w:r>
+          </w:p>
+        </w:tc>
+        <w:tc>
+          <w:tcPr>
+            <w:tcW w:w="1992" w:type="dxa"/>
+          </w:tcPr>
+          <w:p>
+            <w:pPr>
+              <w:rPr>
+                <w:rFonts w:ascii="Calibri" w:eastAsia="Calibri" w:hAnsi="Calibri" w:cs="Times New Roman"/>
+                <w:sz w:val="20"/>
+                <w:szCs w:val="20"/>
+              </w:rPr>
+            </w:pPr>
+            <m:oMathPara>
+              <m:oMath>
+                <m:r>
+                  <w:rPr>
+                    <w:rFonts w:ascii="Cambria Math" w:eastAsia="Calibri" w:hAnsi="Cambria Math" w:cs="Times New Roman"/>
+                    <w:sz w:val="20"/>
+                    <w:szCs w:val="20"/>
+                  </w:rPr>
+                  <m:t>renderingEach()</m:t>
+                </m:r>
+              </m:oMath>
+            </m:oMathPara>
+          </w:p>
+        </w:tc>
+        <w:tc>
+          <w:tcPr>
+            <w:tcW w:w="3540" w:type="dxa"/>
+          </w:tcPr>
+          <w:p>
+            <w:pPr>
+              <w:rPr>
+                <w:sz w:val="20"/>
+                <w:szCs w:val="20"/>
+              </w:rPr>
+            </w:pPr>
+          </w:p>
+        </w:tc>
+        <w:tc>
+          <w:tcPr>
+            <w:tcW w:w="1740" w:type="dxa"/>
+          </w:tcPr>
+          <w:p>
+            <w:pPr>
+              <w:rPr>
+                <w:sz w:val="20"/>
+                <w:szCs w:val="20"/>
+              </w:rPr>
+            </w:pPr>
+          </w:p>
+        </w:tc>
+        <w:tc>
+          <w:tcPr>
+            <w:tcW w:w="2231" w:type="dxa"/>
+          </w:tcPr>
+          <w:p>
+            <w:pPr>
+              <w:rPr>
+                <w:rFonts w:ascii="Calibri" w:eastAsia="Calibri" w:hAnsi="Calibri" w:cs="Times New Roman"/>
+                <w:sz w:val="20"/>
+                <w:szCs w:val="20"/>
+              </w:rPr>
+            </w:pPr>
+          </w:p>
+        </w:tc>
+        <w:tc>
+          <w:tcPr>
+            <w:tcW w:w="2152" w:type="dxa"/>
+          </w:tcPr>
+          <w:p>
+            <w:pPr>
+              <w:rPr>
+                <w:rFonts w:ascii="Calibri" w:eastAsia="Calibri" w:hAnsi="Calibri" w:cs="Times New Roman"/>
+                <w:sz w:val="20"/>
+                <w:szCs w:val="20"/>
+              </w:rPr>
+            </w:pPr>
+          </w:p>
+        </w:tc>
+        <w:tc>
+          <w:tcPr>
+            <w:tcW w:w="1015" w:type="dxa"/>
+          </w:tcPr>
+          <w:p>
+            <w:pPr>
+              <w:rPr>
+                <w:sz w:val="20"/>
+                <w:szCs w:val="20"/>
+              </w:rPr>
+            </w:pPr>
           </w:p>
         </w:tc>
       </w:tr>

</xml_diff>